<commit_message>
Repository links added to reports for Labs 4 and 5
</commit_message>
<xml_diff>
--- a/AI/Lab_4_Advanced_Facial_Recognition_with_HDBSCAN/Project Report.docx
+++ b/AI/Lab_4_Advanced_Facial_Recognition_with_HDBSCAN/Project Report.docx
@@ -49,9 +49,37 @@
           <w:szCs w:val="40"/>
         </w:rPr>
       </w:pPr>
+      <w:hyperlink r:id="rId6" w:history="1">
+        <w:r>
+          <w:rPr>
+            <w:rStyle w:val="Hyperlink"/>
+            <w:b/>
+            <w:bCs/>
+            <w:sz w:val="40"/>
+            <w:szCs w:val="40"/>
+          </w:rPr>
+          <w:t>Git Hub Repository Link</w:t>
+        </w:r>
+      </w:hyperlink>
+    </w:p>
+    <w:p>
+      <w:pPr>
+        <w:rPr>
+          <w:b/>
+          <w:bCs/>
+          <w:sz w:val="40"/>
+          <w:szCs w:val="40"/>
+        </w:rPr>
+      </w:pPr>
     </w:p>
     <w:sdt>
       <w:sdtPr>
+        <w:rPr>
+          <w:rFonts w:asciiTheme="minorHAnsi" w:eastAsiaTheme="minorHAnsi" w:hAnsiTheme="minorHAnsi" w:cstheme="minorBidi"/>
+          <w:color w:val="auto"/>
+          <w:sz w:val="22"/>
+          <w:szCs w:val="22"/>
+        </w:rPr>
         <w:id w:val="-42908700"/>
         <w:docPartObj>
           <w:docPartGallery w:val="Table of Contents"/>
@@ -60,13 +88,9 @@
       </w:sdtPr>
       <w:sdtEndPr>
         <w:rPr>
-          <w:rFonts w:asciiTheme="minorHAnsi" w:eastAsiaTheme="minorHAnsi" w:hAnsiTheme="minorHAnsi" w:cstheme="minorBidi"/>
           <w:b/>
           <w:bCs/>
           <w:noProof/>
-          <w:color w:val="auto"/>
-          <w:sz w:val="22"/>
-          <w:szCs w:val="22"/>
         </w:rPr>
       </w:sdtEndPr>
       <w:sdtContent>
@@ -1249,77 +1273,77 @@
       </w:pPr>
       <w:bookmarkStart w:id="0" w:name="_Toc186278915"/>
       <w:r>
+        <w:t>1. Introduction</w:t>
+      </w:r>
+      <w:bookmarkEnd w:id="0"/>
+    </w:p>
+    <w:p>
+      <w:r>
+        <w:t>This project aims to cluster images using the HDBSCAN algorithm. Clustering is a technique used to group similar items together. In this case, we are grouping similar images. The project involves several steps, including loading images, preprocessing them, reducing their dimensions, clustering them, and evaluating the results.</w:t>
+      </w:r>
+    </w:p>
+    <w:p>
+      <w:pPr>
+        <w:pStyle w:val="Heading1"/>
+      </w:pPr>
+      <w:bookmarkStart w:id="1" w:name="_Toc186278916"/>
+      <w:r>
+        <w:t>2. Background</w:t>
+      </w:r>
+      <w:bookmarkEnd w:id="1"/>
+    </w:p>
+    <w:p>
+      <w:pPr>
+        <w:pStyle w:val="Heading2"/>
+      </w:pPr>
+      <w:bookmarkStart w:id="2" w:name="_Toc186278917"/>
+      <w:r>
+        <w:t>What is Clustering?</w:t>
+      </w:r>
+      <w:bookmarkEnd w:id="2"/>
+    </w:p>
+    <w:p>
+      <w:r>
+        <w:t>Clustering is a type of unsupervised learning that involves grouping data points into clusters based on their similarities. It is widely used in various fields such as image processing, market segmentation, and bioinformatics.</w:t>
+      </w:r>
+    </w:p>
+    <w:p>
+      <w:pPr>
+        <w:pStyle w:val="Heading2"/>
+      </w:pPr>
+      <w:bookmarkStart w:id="3" w:name="_Toc186278918"/>
+      <w:r>
+        <w:t>What is HDBSCAN?</w:t>
+      </w:r>
+      <w:bookmarkEnd w:id="3"/>
+    </w:p>
+    <w:p>
+      <w:r>
+        <w:t>HDBSCAN (Hierarchical Density-Based Spatial Clustering of Applications with Noise) is an advanced clustering algorithm that extends DBSCAN (Density-Based Spatial Clustering of Applications with Noise). HDBSCAN can find clusters of varying densities and is robust to noise.</w:t>
+      </w:r>
+    </w:p>
+    <w:p>
+      <w:pPr>
+        <w:pStyle w:val="Heading2"/>
+      </w:pPr>
+      <w:bookmarkStart w:id="4" w:name="_Toc186278919"/>
+      <w:r>
+        <w:t>Why Use PCA?</w:t>
+      </w:r>
+      <w:bookmarkEnd w:id="4"/>
+    </w:p>
+    <w:p>
+      <w:r>
+        <w:t>Principal Component Analysis (PCA) is a dimensionality reduction technique that transforms high-dimensional data into a lower-dimensional space while retaining most of the variance. This helps in reducing computational complexity and improving clustering performance.</w:t>
+      </w:r>
+    </w:p>
+    <w:p>
+      <w:pPr>
+        <w:pStyle w:val="Heading1"/>
+      </w:pPr>
+      <w:bookmarkStart w:id="5" w:name="_Toc186278920"/>
+      <w:r>
         <w:lastRenderedPageBreak/>
-        <w:t>1. Introduction</w:t>
-      </w:r>
-      <w:bookmarkEnd w:id="0"/>
-    </w:p>
-    <w:p>
-      <w:r>
-        <w:t>This project aims to cluster images using the HDBSCAN algorithm. Clustering is a technique used to group similar items together. In this case, we are grouping similar images. The project involves several steps, including loading images, preprocessing them, reducing their dimensions, clustering them, and evaluating the results.</w:t>
-      </w:r>
-    </w:p>
-    <w:p>
-      <w:pPr>
-        <w:pStyle w:val="Heading1"/>
-      </w:pPr>
-      <w:bookmarkStart w:id="1" w:name="_Toc186278916"/>
-      <w:r>
-        <w:t>2. Background</w:t>
-      </w:r>
-      <w:bookmarkEnd w:id="1"/>
-    </w:p>
-    <w:p>
-      <w:pPr>
-        <w:pStyle w:val="Heading2"/>
-      </w:pPr>
-      <w:bookmarkStart w:id="2" w:name="_Toc186278917"/>
-      <w:r>
-        <w:t>What is Clustering?</w:t>
-      </w:r>
-      <w:bookmarkEnd w:id="2"/>
-    </w:p>
-    <w:p>
-      <w:r>
-        <w:t>Clustering is a type of unsupervised learning that involves grouping data points into clusters based on their similarities. It is widely used in various fields such as image processing, market segmentation, and bioinformatics.</w:t>
-      </w:r>
-    </w:p>
-    <w:p>
-      <w:pPr>
-        <w:pStyle w:val="Heading2"/>
-      </w:pPr>
-      <w:bookmarkStart w:id="3" w:name="_Toc186278918"/>
-      <w:r>
-        <w:t>What is HDBSCAN?</w:t>
-      </w:r>
-      <w:bookmarkEnd w:id="3"/>
-    </w:p>
-    <w:p>
-      <w:r>
-        <w:t>HDBSCAN (Hierarchical Density-Based Spatial Clustering of Applications with Noise) is an advanced clustering algorithm that extends DBSCAN (Density-Based Spatial Clustering of Applications with Noise). HDBSCAN can find clusters of varying densities and is robust to noise.</w:t>
-      </w:r>
-    </w:p>
-    <w:p>
-      <w:pPr>
-        <w:pStyle w:val="Heading2"/>
-      </w:pPr>
-      <w:bookmarkStart w:id="4" w:name="_Toc186278919"/>
-      <w:r>
-        <w:t>Why Use PCA?</w:t>
-      </w:r>
-      <w:bookmarkEnd w:id="4"/>
-    </w:p>
-    <w:p>
-      <w:r>
-        <w:t>Principal Component Analysis (PCA) is a dimensionality reduction technique that transforms high-dimensional data into a lower-dimensional space while retaining most of the variance. This helps in reducing computational complexity and improving clustering performance.</w:t>
-      </w:r>
-    </w:p>
-    <w:p>
-      <w:pPr>
-        <w:pStyle w:val="Heading1"/>
-      </w:pPr>
-      <w:bookmarkStart w:id="5" w:name="_Toc186278920"/>
-      <w:r>
         <w:t>3. Step-by-Step Process</w:t>
       </w:r>
       <w:bookmarkEnd w:id="5"/>
@@ -1390,24 +1414,14 @@
                             <w:r>
                               <w:t xml:space="preserve">Figure </w:t>
                             </w:r>
-                            <w:r>
-                              <w:fldChar w:fldCharType="begin"/>
-                            </w:r>
-                            <w:r>
-                              <w:instrText xml:space="preserve"> SEQ Figure \* ARABIC </w:instrText>
-                            </w:r>
-                            <w:r>
-                              <w:fldChar w:fldCharType="separate"/>
-                            </w:r>
-                            <w:r>
-                              <w:rPr>
-                                <w:noProof/>
-                              </w:rPr>
-                              <w:t>1</w:t>
-                            </w:r>
-                            <w:r>
-                              <w:fldChar w:fldCharType="end"/>
-                            </w:r>
+                            <w:fldSimple w:instr=" SEQ Figure \* ARABIC ">
+                              <w:r>
+                                <w:rPr>
+                                  <w:noProof/>
+                                </w:rPr>
+                                <w:t>1</w:t>
+                              </w:r>
+                            </w:fldSimple>
                             <w:r>
                               <w:t xml:space="preserve"> </w:t>
                             </w:r>
@@ -1500,6 +1514,9 @@
         </mc:AlternateContent>
       </w:r>
       <w:r>
+        <w:rPr>
+          <w:noProof/>
+        </w:rPr>
         <w:drawing>
           <wp:anchor distT="0" distB="0" distL="114300" distR="114300" simplePos="0" relativeHeight="251658240" behindDoc="1" locked="0" layoutInCell="1" allowOverlap="1" wp14:anchorId="5F80FEFD" wp14:editId="4B5EFEF6">
             <wp:simplePos x="0" y="0"/>
@@ -1532,7 +1549,7 @@
                     <pic:cNvPicPr/>
                   </pic:nvPicPr>
                   <pic:blipFill>
-                    <a:blip r:embed="rId6">
+                    <a:blip r:embed="rId7">
                       <a:extLst>
                         <a:ext uri="{28A0092B-C50C-407E-A947-70E740481C1C}">
                           <a14:useLocalDpi xmlns:a14="http://schemas.microsoft.com/office/drawing/2010/main" val="0"/>
@@ -1599,7 +1616,9 @@
         <w:rPr>
           <w:b/>
           <w:bCs/>
-        </w:rPr>
+          <w:noProof/>
+        </w:rPr>
+        <w:lastRenderedPageBreak/>
         <w:drawing>
           <wp:inline distT="0" distB="0" distL="0" distR="0" wp14:anchorId="348E37BF" wp14:editId="2A1764AE">
             <wp:extent cx="5943600" cy="1653417"/>
@@ -1616,7 +1635,7 @@
                     <pic:cNvPicPr/>
                   </pic:nvPicPr>
                   <pic:blipFill rotWithShape="1">
-                    <a:blip r:embed="rId7"/>
+                    <a:blip r:embed="rId8"/>
                     <a:srcRect t="69457"/>
                     <a:stretch/>
                   </pic:blipFill>
@@ -1652,56 +1671,38 @@
           <w:bCs/>
         </w:rPr>
       </w:pPr>
-      <w:bookmarkStart w:id="9" w:name="_Toc186273295"/>
+      <w:bookmarkStart w:id="8" w:name="_Toc186273295"/>
       <w:r>
         <w:t xml:space="preserve">Figure </w:t>
       </w:r>
-      <w:r>
-        <w:fldChar w:fldCharType="begin"/>
-      </w:r>
-      <w:r>
-        <w:instrText xml:space="preserve"> SEQ Figure \* ARABIC </w:instrText>
-      </w:r>
-      <w:r>
-        <w:fldChar w:fldCharType="separate"/>
-      </w:r>
-      <w:r>
-        <w:rPr>
-          <w:noProof/>
-        </w:rPr>
-        <w:t>2</w:t>
-      </w:r>
-      <w:r>
-        <w:fldChar w:fldCharType="end"/>
-      </w:r>
-      <w:r>
-        <w:t xml:space="preserve"> Results from step one </w:t>
-      </w:r>
-      <w:proofErr w:type="gramStart"/>
-      <w:r>
-        <w:t>( 82</w:t>
-      </w:r>
-      <w:proofErr w:type="gramEnd"/>
-      <w:r>
-        <w:t xml:space="preserve"> images loaded and 5 images visualized)</w:t>
+      <w:fldSimple w:instr=" SEQ Figure \* ARABIC ">
+        <w:r>
+          <w:rPr>
+            <w:noProof/>
+          </w:rPr>
+          <w:t>2</w:t>
+        </w:r>
+      </w:fldSimple>
+      <w:r>
+        <w:t xml:space="preserve"> Results from step one ( 82 images loaded and 5 images visualized)</w:t>
+      </w:r>
+      <w:bookmarkEnd w:id="8"/>
+    </w:p>
+    <w:p>
+      <w:pPr>
+        <w:pStyle w:val="Heading2"/>
+      </w:pPr>
+      <w:r>
+        <w:t xml:space="preserve"> </w:t>
+      </w:r>
+      <w:bookmarkStart w:id="9" w:name="_Toc186278922"/>
+      <w:r>
+        <w:t xml:space="preserve">Step 2: </w:t>
+      </w:r>
+      <w:r>
+        <w:t>Visualize Images</w:t>
       </w:r>
       <w:bookmarkEnd w:id="9"/>
-    </w:p>
-    <w:p>
-      <w:pPr>
-        <w:pStyle w:val="Heading2"/>
-      </w:pPr>
-      <w:r>
-        <w:t xml:space="preserve"> </w:t>
-      </w:r>
-      <w:bookmarkStart w:id="10" w:name="_Toc186278922"/>
-      <w:r>
-        <w:t xml:space="preserve">Step 2: </w:t>
-      </w:r>
-      <w:r>
-        <w:t>Visualize Images</w:t>
-      </w:r>
-      <w:bookmarkEnd w:id="10"/>
     </w:p>
     <w:p>
       <w:r>
@@ -1755,32 +1756,22 @@
                             <w:pPr>
                               <w:pStyle w:val="Caption"/>
                             </w:pPr>
-                            <w:bookmarkStart w:id="11" w:name="_Toc186273296"/>
+                            <w:bookmarkStart w:id="10" w:name="_Toc186273296"/>
                             <w:r>
                               <w:t xml:space="preserve">Figure </w:t>
                             </w:r>
-                            <w:r>
-                              <w:fldChar w:fldCharType="begin"/>
-                            </w:r>
-                            <w:r>
-                              <w:instrText xml:space="preserve"> SEQ Figure \* ARABIC </w:instrText>
-                            </w:r>
-                            <w:r>
-                              <w:fldChar w:fldCharType="separate"/>
-                            </w:r>
-                            <w:r>
-                              <w:rPr>
-                                <w:noProof/>
-                              </w:rPr>
-                              <w:t>3</w:t>
-                            </w:r>
-                            <w:r>
-                              <w:fldChar w:fldCharType="end"/>
-                            </w:r>
+                            <w:fldSimple w:instr=" SEQ Figure \* ARABIC ">
+                              <w:r>
+                                <w:rPr>
+                                  <w:noProof/>
+                                </w:rPr>
+                                <w:t>3</w:t>
+                              </w:r>
+                            </w:fldSimple>
                             <w:r>
                               <w:t xml:space="preserve"> Script to visualize the images</w:t>
                             </w:r>
-                            <w:bookmarkEnd w:id="11"/>
+                            <w:bookmarkEnd w:id="10"/>
                           </w:p>
                         </w:txbxContent>
                       </wps:txbx>
@@ -1841,6 +1832,9 @@
         </mc:AlternateContent>
       </w:r>
       <w:r>
+        <w:rPr>
+          <w:noProof/>
+        </w:rPr>
         <w:drawing>
           <wp:anchor distT="0" distB="0" distL="114300" distR="114300" simplePos="0" relativeHeight="251661312" behindDoc="1" locked="0" layoutInCell="1" allowOverlap="1" wp14:anchorId="5253E1C6" wp14:editId="3990BA14">
             <wp:simplePos x="0" y="0"/>
@@ -1873,7 +1867,7 @@
                     <pic:cNvPicPr/>
                   </pic:nvPicPr>
                   <pic:blipFill>
-                    <a:blip r:embed="rId8">
+                    <a:blip r:embed="rId9">
                       <a:extLst>
                         <a:ext uri="{28A0092B-C50C-407E-A947-70E740481C1C}">
                           <a14:useLocalDpi xmlns:a14="http://schemas.microsoft.com/office/drawing/2010/main" val="0"/>
@@ -2098,6 +2092,7 @@
         </w:numPr>
       </w:pPr>
       <w:r>
+        <w:lastRenderedPageBreak/>
         <w:t>The function then loops through the first </w:t>
       </w:r>
       <w:proofErr w:type="spellStart"/>
@@ -2106,14 +2101,9 @@
       </w:r>
       <w:proofErr w:type="spellEnd"/>
       <w:r>
-        <w:t> images in the images list. The </w:t>
-      </w:r>
-      <w:proofErr w:type="gramStart"/>
-      <w:r>
-        <w:t>min(</w:t>
+        <w:t> images in the images list. The min(</w:t>
       </w:r>
       <w:proofErr w:type="spellStart"/>
-      <w:proofErr w:type="gramEnd"/>
       <w:r>
         <w:t>num_images</w:t>
       </w:r>
@@ -2285,7 +2275,7 @@
       <w:r>
         <w:t>. The </w:t>
       </w:r>
-      <w:hyperlink r:id="rId9" w:history="1">
+      <w:hyperlink r:id="rId10" w:history="1">
         <w:r>
           <w:rPr>
             <w:rStyle w:val="Hyperlink"/>
@@ -2471,10 +2461,7 @@
               <w:jc w:val="center"/>
             </w:pPr>
             <w:r>
-              <w:t xml:space="preserve">Image </w:t>
-            </w:r>
-            <w:r>
-              <w:t>2</w:t>
+              <w:t>Image 2</w:t>
             </w:r>
           </w:p>
           <w:p/>
@@ -2492,10 +2479,7 @@
               <w:jc w:val="center"/>
             </w:pPr>
             <w:r>
-              <w:t xml:space="preserve">Image </w:t>
-            </w:r>
-            <w:r>
-              <w:t>3</w:t>
+              <w:t>Image 3</w:t>
             </w:r>
           </w:p>
         </w:tc>
@@ -2512,10 +2496,7 @@
               <w:jc w:val="center"/>
             </w:pPr>
             <w:r>
-              <w:t xml:space="preserve">Image </w:t>
-            </w:r>
-            <w:r>
-              <w:t>4</w:t>
+              <w:t>Image 4</w:t>
             </w:r>
           </w:p>
         </w:tc>
@@ -2532,10 +2513,7 @@
               <w:jc w:val="center"/>
             </w:pPr>
             <w:r>
-              <w:t xml:space="preserve">Image </w:t>
-            </w:r>
-            <w:r>
-              <w:t>5</w:t>
+              <w:t>Image 5</w:t>
             </w:r>
           </w:p>
         </w:tc>
@@ -2615,6 +2593,7 @@
           <w:b/>
           <w:bCs/>
         </w:rPr>
+        <w:lastRenderedPageBreak/>
         <w:t>Content Understanding</w:t>
       </w:r>
       <w:r>
@@ -2673,32 +2652,22 @@
                             <w:pPr>
                               <w:pStyle w:val="Caption"/>
                             </w:pPr>
-                            <w:bookmarkStart w:id="13" w:name="_Toc186273297"/>
+                            <w:bookmarkStart w:id="11" w:name="_Toc186273297"/>
                             <w:r>
                               <w:t xml:space="preserve">Figure </w:t>
                             </w:r>
-                            <w:r>
-                              <w:fldChar w:fldCharType="begin"/>
-                            </w:r>
-                            <w:r>
-                              <w:instrText xml:space="preserve"> SEQ Figure \* ARABIC </w:instrText>
-                            </w:r>
-                            <w:r>
-                              <w:fldChar w:fldCharType="separate"/>
-                            </w:r>
-                            <w:r>
-                              <w:rPr>
-                                <w:noProof/>
-                              </w:rPr>
-                              <w:t>4</w:t>
-                            </w:r>
-                            <w:r>
-                              <w:fldChar w:fldCharType="end"/>
-                            </w:r>
+                            <w:fldSimple w:instr=" SEQ Figure \* ARABIC ">
+                              <w:r>
+                                <w:rPr>
+                                  <w:noProof/>
+                                </w:rPr>
+                                <w:t>4</w:t>
+                              </w:r>
+                            </w:fldSimple>
                             <w:r>
                               <w:t xml:space="preserve"> Results from visualizing 5 images</w:t>
                             </w:r>
-                            <w:bookmarkEnd w:id="13"/>
+                            <w:bookmarkEnd w:id="11"/>
                           </w:p>
                         </w:txbxContent>
                       </wps:txbx>
@@ -2762,6 +2731,9 @@
         </mc:AlternateContent>
       </w:r>
       <w:r>
+        <w:rPr>
+          <w:noProof/>
+        </w:rPr>
         <w:drawing>
           <wp:anchor distT="0" distB="0" distL="114300" distR="114300" simplePos="0" relativeHeight="251664384" behindDoc="1" locked="0" layoutInCell="1" allowOverlap="1" wp14:anchorId="7FB14866" wp14:editId="7B6DD806">
             <wp:simplePos x="0" y="0"/>
@@ -2794,7 +2766,7 @@
                     <pic:cNvPicPr/>
                   </pic:nvPicPr>
                   <pic:blipFill>
-                    <a:blip r:embed="rId10">
+                    <a:blip r:embed="rId11">
                       <a:extLst>
                         <a:ext uri="{28A0092B-C50C-407E-A947-70E740481C1C}">
                           <a14:useLocalDpi xmlns:a14="http://schemas.microsoft.com/office/drawing/2010/main" val="0"/>
@@ -2867,7 +2839,7 @@
       <w:r>
         <w:t> for file operations, </w:t>
       </w:r>
-      <w:hyperlink r:id="rId11" w:history="1">
+      <w:hyperlink r:id="rId12" w:history="1">
         <w:r>
           <w:rPr>
             <w:rStyle w:val="Hyperlink"/>
@@ -2970,7 +2942,7 @@
           <w:numId w:val="6"/>
         </w:numPr>
       </w:pPr>
-      <w:hyperlink r:id="rId12" w:history="1">
+      <w:hyperlink r:id="rId13" w:history="1">
         <w:proofErr w:type="spellStart"/>
         <w:r>
           <w:rPr>
@@ -3016,6 +2988,7 @@
         </w:numPr>
       </w:pPr>
       <w:r>
+        <w:lastRenderedPageBreak/>
         <w:t>We define a function </w:t>
       </w:r>
       <w:proofErr w:type="spellStart"/>
@@ -3108,13 +3081,8 @@
         <w:t xml:space="preserve">if not </w:t>
       </w:r>
       <w:proofErr w:type="spellStart"/>
-      <w:proofErr w:type="gramStart"/>
-      <w:r>
-        <w:t>os.path</w:t>
-      </w:r>
-      <w:proofErr w:type="gramEnd"/>
-      <w:r>
-        <w:t>.exists</w:t>
+      <w:r>
+        <w:t>os.path.exists</w:t>
       </w:r>
       <w:proofErr w:type="spellEnd"/>
       <w:r>
@@ -3150,12 +3118,10 @@
         <w:t xml:space="preserve">for filename in </w:t>
       </w:r>
       <w:proofErr w:type="spellStart"/>
-      <w:proofErr w:type="gramStart"/>
       <w:r>
         <w:t>os.listdir</w:t>
       </w:r>
       <w:proofErr w:type="spellEnd"/>
-      <w:proofErr w:type="gramEnd"/>
       <w:r>
         <w:t>(folder): This loop iterates over all files and subdirectories in the specified directory.</w:t>
       </w:r>
@@ -3189,13 +3155,8 @@
         <w:t xml:space="preserve">if </w:t>
       </w:r>
       <w:proofErr w:type="spellStart"/>
-      <w:proofErr w:type="gramStart"/>
-      <w:r>
-        <w:t>os.path</w:t>
-      </w:r>
-      <w:proofErr w:type="gramEnd"/>
-      <w:r>
-        <w:t>.isdir</w:t>
+      <w:r>
+        <w:t>os.path.isdir</w:t>
       </w:r>
       <w:proofErr w:type="spellEnd"/>
       <w:r>
@@ -3293,7 +3254,7 @@
       <w:r>
         <w:t xml:space="preserve"> is not None: This line checks if the image was loaded successfully. If it was, the image is resized to the target shape using </w:t>
       </w:r>
-      <w:hyperlink r:id="rId13" w:history="1">
+      <w:hyperlink r:id="rId14" w:history="1">
         <w:r>
           <w:rPr>
             <w:rStyle w:val="Hyperlink"/>
@@ -3341,12 +3302,10 @@
         </w:numPr>
       </w:pPr>
       <w:proofErr w:type="spellStart"/>
-      <w:proofErr w:type="gramStart"/>
       <w:r>
         <w:t>images.append</w:t>
       </w:r>
       <w:proofErr w:type="spellEnd"/>
-      <w:proofErr w:type="gramEnd"/>
       <w:r>
         <w:t>(</w:t>
       </w:r>
@@ -3385,14 +3344,9 @@
         </w:numPr>
       </w:pPr>
       <w:r>
-        <w:t xml:space="preserve">else: </w:t>
-      </w:r>
-      <w:proofErr w:type="gramStart"/>
-      <w:r>
-        <w:t>print(</w:t>
+        <w:t>else: print(</w:t>
       </w:r>
       <w:proofErr w:type="spellStart"/>
-      <w:proofErr w:type="gramEnd"/>
       <w:r>
         <w:t>f"Failed</w:t>
       </w:r>
@@ -3468,18 +3422,13 @@
       </w:r>
       <w:proofErr w:type="spellStart"/>
       <w:r>
-        <w:t>load_images_from_</w:t>
-      </w:r>
-      <w:proofErr w:type="gramStart"/>
-      <w:r>
-        <w:t>folder</w:t>
+        <w:t>load_images_from_folder</w:t>
       </w:r>
       <w:proofErr w:type="spellEnd"/>
       <w:r>
         <w:t>(</w:t>
       </w:r>
       <w:proofErr w:type="spellStart"/>
-      <w:proofErr w:type="gramEnd"/>
       <w:r>
         <w:t>data_dir</w:t>
       </w:r>
@@ -3536,6 +3485,7 @@
           <w:b/>
           <w:bCs/>
         </w:rPr>
+        <w:lastRenderedPageBreak/>
         <w:t>Uniform Processing</w:t>
       </w:r>
       <w:r>
@@ -3588,12 +3538,11 @@
       <w:pPr>
         <w:pStyle w:val="Heading2"/>
       </w:pPr>
-      <w:bookmarkStart w:id="15" w:name="_Toc186278923"/>
-      <w:r>
-        <w:lastRenderedPageBreak/>
+      <w:bookmarkStart w:id="12" w:name="_Toc186278923"/>
+      <w:r>
         <w:t>Step 3: Preprocess Images</w:t>
       </w:r>
-      <w:bookmarkEnd w:id="15"/>
+      <w:bookmarkEnd w:id="12"/>
     </w:p>
     <w:p>
       <w:r>
@@ -3605,6 +3554,9 @@
         <w:keepNext/>
       </w:pPr>
       <w:r>
+        <w:rPr>
+          <w:noProof/>
+        </w:rPr>
         <w:drawing>
           <wp:inline distT="0" distB="0" distL="0" distR="0" wp14:anchorId="06A86BCD" wp14:editId="063C46E8">
             <wp:extent cx="4201111" cy="1562318"/>
@@ -3621,7 +3573,7 @@
                     <pic:cNvPicPr/>
                   </pic:nvPicPr>
                   <pic:blipFill>
-                    <a:blip r:embed="rId14"/>
+                    <a:blip r:embed="rId15"/>
                     <a:stretch>
                       <a:fillRect/>
                     </a:stretch>
@@ -3646,32 +3598,22 @@
       <w:pPr>
         <w:pStyle w:val="Caption"/>
       </w:pPr>
-      <w:bookmarkStart w:id="16" w:name="_Toc186273298"/>
+      <w:bookmarkStart w:id="13" w:name="_Toc186273298"/>
       <w:r>
         <w:t xml:space="preserve">Figure </w:t>
       </w:r>
-      <w:r>
-        <w:fldChar w:fldCharType="begin"/>
-      </w:r>
-      <w:r>
-        <w:instrText xml:space="preserve"> SEQ Figure \* ARABIC </w:instrText>
-      </w:r>
-      <w:r>
-        <w:fldChar w:fldCharType="separate"/>
-      </w:r>
-      <w:r>
-        <w:rPr>
-          <w:noProof/>
-        </w:rPr>
-        <w:t>5</w:t>
-      </w:r>
-      <w:r>
-        <w:fldChar w:fldCharType="end"/>
-      </w:r>
+      <w:fldSimple w:instr=" SEQ Figure \* ARABIC ">
+        <w:r>
+          <w:rPr>
+            <w:noProof/>
+          </w:rPr>
+          <w:t>5</w:t>
+        </w:r>
+      </w:fldSimple>
       <w:r>
         <w:t xml:space="preserve"> Script to flatten the images</w:t>
       </w:r>
-      <w:bookmarkEnd w:id="16"/>
+      <w:bookmarkEnd w:id="13"/>
     </w:p>
     <w:p>
       <w:r>
@@ -3775,7 +3717,6 @@
         <w:t> = [</w:t>
       </w:r>
       <w:proofErr w:type="spellStart"/>
-      <w:proofErr w:type="gramStart"/>
       <w:r>
         <w:t>img</w:t>
       </w:r>
@@ -3792,7 +3733,6 @@
         <w:t>flatten</w:t>
       </w:r>
       <w:proofErr w:type="spellEnd"/>
-      <w:proofErr w:type="gramEnd"/>
       <w:r>
         <w:t>() </w:t>
       </w:r>
@@ -3840,7 +3780,6 @@
         <w:t> </w:t>
       </w:r>
       <w:proofErr w:type="spellStart"/>
-      <w:proofErr w:type="gramStart"/>
       <w:r>
         <w:t>np</w:t>
       </w:r>
@@ -3857,7 +3796,6 @@
         <w:t>array</w:t>
       </w:r>
       <w:proofErr w:type="spellEnd"/>
-      <w:proofErr w:type="gramEnd"/>
       <w:r>
         <w:t>(</w:t>
       </w:r>
@@ -3919,6 +3857,7 @@
           <w:b/>
           <w:bCs/>
         </w:rPr>
+        <w:lastRenderedPageBreak/>
         <w:t>Flatten Each Image</w:t>
       </w:r>
       <w:r>
@@ -3933,23 +3872,7 @@
         </w:numPr>
       </w:pPr>
       <w:r>
-        <w:t>The function uses a list comprehension to iterate over each image in the images list and flattens it using the </w:t>
-      </w:r>
-      <w:proofErr w:type="gramStart"/>
-      <w:r>
-        <w:t>flatten(</w:t>
-      </w:r>
-      <w:proofErr w:type="gramEnd"/>
-      <w:r>
-        <w:t>) method. The </w:t>
-      </w:r>
-      <w:proofErr w:type="gramStart"/>
-      <w:r>
-        <w:t>flatten(</w:t>
-      </w:r>
-      <w:proofErr w:type="gramEnd"/>
-      <w:r>
-        <w:t>) method converts a multi-dimensional array into a one-dimensional array.</w:t>
+        <w:t>The function uses a list comprehension to iterate over each image in the images list and flattens it using the flatten() method. The flatten() method converts a multi-dimensional array into a one-dimensional array.</w:t>
       </w:r>
     </w:p>
     <w:p>
@@ -3981,12 +3904,10 @@
         <w:t>The function returns a NumPy array of flattened images using </w:t>
       </w:r>
       <w:proofErr w:type="spellStart"/>
-      <w:proofErr w:type="gramStart"/>
       <w:r>
         <w:t>np.array</w:t>
       </w:r>
       <w:proofErr w:type="spellEnd"/>
-      <w:proofErr w:type="gramEnd"/>
       <w:r>
         <w:t>(</w:t>
       </w:r>
@@ -4047,12 +3968,10 @@
         <w:t> from the </w:t>
       </w:r>
       <w:proofErr w:type="spellStart"/>
-      <w:proofErr w:type="gramStart"/>
       <w:r>
         <w:t>sklearn.preprocessing</w:t>
       </w:r>
       <w:proofErr w:type="spellEnd"/>
-      <w:proofErr w:type="gramEnd"/>
       <w:r>
         <w:t> module to standardize the flattened images.</w:t>
       </w:r>
@@ -4062,17 +3981,12 @@
         <w:t>scaler = </w:t>
       </w:r>
       <w:proofErr w:type="spellStart"/>
-      <w:proofErr w:type="gramStart"/>
       <w:r>
         <w:t>StandardScaler</w:t>
       </w:r>
       <w:proofErr w:type="spellEnd"/>
       <w:r>
-        <w:t>(</w:t>
-      </w:r>
-      <w:proofErr w:type="gramEnd"/>
-      <w:r>
-        <w:t>)</w:t>
+        <w:t>()</w:t>
       </w:r>
     </w:p>
     <w:p>
@@ -4149,7 +4063,7 @@
       <w:r>
         <w:t> class using </w:t>
       </w:r>
-      <w:hyperlink r:id="rId15" w:history="1">
+      <w:hyperlink r:id="rId16" w:history="1">
         <w:r>
           <w:rPr>
             <w:rStyle w:val="Hyperlink"/>
@@ -4325,6 +4239,7 @@
         </w:numPr>
       </w:pPr>
       <w:r>
+        <w:lastRenderedPageBreak/>
         <w:t>The standardized images will have a mean of 0 and a standard deviation of 1. This ensures that all features (pixel values) contribute equally to the clustering process.</w:t>
       </w:r>
     </w:p>
@@ -4411,11 +4326,11 @@
       <w:pPr>
         <w:pStyle w:val="Heading2"/>
       </w:pPr>
-      <w:bookmarkStart w:id="17" w:name="_Toc186278924"/>
+      <w:bookmarkStart w:id="14" w:name="_Toc186278924"/>
       <w:r>
         <w:t>Step 4: Dimensionality Reduction</w:t>
       </w:r>
-      <w:bookmarkEnd w:id="17"/>
+      <w:bookmarkEnd w:id="14"/>
     </w:p>
     <w:p>
       <w:r>
@@ -4427,6 +4342,9 @@
         <w:keepNext/>
       </w:pPr>
       <w:r>
+        <w:rPr>
+          <w:noProof/>
+        </w:rPr>
         <w:drawing>
           <wp:inline distT="0" distB="0" distL="0" distR="0" wp14:anchorId="29BFC2CB" wp14:editId="3CA0BAB7">
             <wp:extent cx="4391638" cy="1228896"/>
@@ -4443,7 +4361,7 @@
                     <pic:cNvPicPr/>
                   </pic:nvPicPr>
                   <pic:blipFill>
-                    <a:blip r:embed="rId16"/>
+                    <a:blip r:embed="rId17"/>
                     <a:stretch>
                       <a:fillRect/>
                     </a:stretch>
@@ -4468,38 +4386,31 @@
       <w:pPr>
         <w:pStyle w:val="Caption"/>
       </w:pPr>
-      <w:bookmarkStart w:id="18" w:name="_Toc186273299"/>
+      <w:bookmarkStart w:id="15" w:name="_Toc186273299"/>
       <w:r>
         <w:t xml:space="preserve">Figure </w:t>
       </w:r>
-      <w:r>
-        <w:fldChar w:fldCharType="begin"/>
-      </w:r>
-      <w:r>
-        <w:instrText xml:space="preserve"> SEQ Figure \* ARABIC </w:instrText>
-      </w:r>
-      <w:r>
-        <w:fldChar w:fldCharType="separate"/>
-      </w:r>
+      <w:fldSimple w:instr=" SEQ Figure \* ARABIC ">
+        <w:r>
+          <w:rPr>
+            <w:noProof/>
+          </w:rPr>
+          <w:t>6</w:t>
+        </w:r>
+      </w:fldSimple>
+      <w:r>
+        <w:t xml:space="preserve"> Script for dimensionality reduction</w:t>
+      </w:r>
+      <w:bookmarkEnd w:id="15"/>
+    </w:p>
+    <w:p>
+      <w:pPr>
+        <w:keepNext/>
+      </w:pPr>
       <w:r>
         <w:rPr>
           <w:noProof/>
         </w:rPr>
-        <w:t>6</w:t>
-      </w:r>
-      <w:r>
-        <w:fldChar w:fldCharType="end"/>
-      </w:r>
-      <w:r>
-        <w:t xml:space="preserve"> Script for dimensionality reduction</w:t>
-      </w:r>
-      <w:bookmarkEnd w:id="18"/>
-    </w:p>
-    <w:p>
-      <w:pPr>
-        <w:keepNext/>
-      </w:pPr>
-      <w:r>
         <w:drawing>
           <wp:inline distT="0" distB="0" distL="0" distR="0" wp14:anchorId="350B3BF4" wp14:editId="0B07C4E1">
             <wp:extent cx="2715004" cy="333422"/>
@@ -4516,7 +4427,7 @@
                     <pic:cNvPicPr/>
                   </pic:nvPicPr>
                   <pic:blipFill>
-                    <a:blip r:embed="rId17"/>
+                    <a:blip r:embed="rId18"/>
                     <a:stretch>
                       <a:fillRect/>
                     </a:stretch>
@@ -4541,32 +4452,22 @@
       <w:pPr>
         <w:pStyle w:val="Caption"/>
       </w:pPr>
-      <w:bookmarkStart w:id="19" w:name="_Toc186273300"/>
+      <w:bookmarkStart w:id="16" w:name="_Toc186273300"/>
       <w:r>
         <w:t xml:space="preserve">Figure </w:t>
       </w:r>
-      <w:r>
-        <w:fldChar w:fldCharType="begin"/>
-      </w:r>
-      <w:r>
-        <w:instrText xml:space="preserve"> SEQ Figure \* ARABIC </w:instrText>
-      </w:r>
-      <w:r>
-        <w:fldChar w:fldCharType="separate"/>
-      </w:r>
-      <w:r>
-        <w:rPr>
-          <w:noProof/>
-        </w:rPr>
-        <w:t>7</w:t>
-      </w:r>
-      <w:r>
-        <w:fldChar w:fldCharType="end"/>
-      </w:r>
+      <w:fldSimple w:instr=" SEQ Figure \* ARABIC ">
+        <w:r>
+          <w:rPr>
+            <w:noProof/>
+          </w:rPr>
+          <w:t>7</w:t>
+        </w:r>
+      </w:fldSimple>
       <w:r>
         <w:t xml:space="preserve"> Results from dimensionality reduction</w:t>
       </w:r>
-      <w:bookmarkEnd w:id="19"/>
+      <w:bookmarkEnd w:id="16"/>
     </w:p>
     <w:p>
       <w:r>
@@ -4614,6 +4515,7 @@
         </w:numPr>
       </w:pPr>
       <w:r>
+        <w:lastRenderedPageBreak/>
         <w:t>PCA is a statistical technique used to transform high-dimensional data into a lower-dimensional space. It does this by identifying the directions (principal components) along which the variance in the data is maximized.</w:t>
       </w:r>
     </w:p>
@@ -4657,12 +4559,10 @@
         <w:t>We create an instance of the PCA class from the </w:t>
       </w:r>
       <w:proofErr w:type="spellStart"/>
-      <w:proofErr w:type="gramStart"/>
       <w:r>
         <w:t>sklearn.decomposition</w:t>
       </w:r>
       <w:proofErr w:type="spellEnd"/>
-      <w:proofErr w:type="gramEnd"/>
       <w:r>
         <w:t> module.</w:t>
       </w:r>
@@ -4724,7 +4624,7 @@
           <w:numId w:val="14"/>
         </w:numPr>
       </w:pPr>
-      <w:hyperlink r:id="rId18" w:history="1">
+      <w:hyperlink r:id="rId19" w:history="1">
         <w:proofErr w:type="spellStart"/>
         <w:r>
           <w:rPr>
@@ -4816,8 +4716,7 @@
           <w:numId w:val="14"/>
         </w:numPr>
       </w:pPr>
-      <w:hyperlink r:id="rId19" w:history="1">
-        <w:proofErr w:type="gramStart"/>
+      <w:hyperlink r:id="rId20" w:history="1">
         <w:r>
           <w:rPr>
             <w:rStyle w:val="Hyperlink"/>
@@ -4825,7 +4724,6 @@
           <w:t>print(</w:t>
         </w:r>
         <w:proofErr w:type="spellStart"/>
-        <w:proofErr w:type="gramEnd"/>
         <w:r>
           <w:rPr>
             <w:rStyle w:val="Hyperlink"/>
@@ -4865,8 +4763,7 @@
           <w:numId w:val="14"/>
         </w:numPr>
       </w:pPr>
-      <w:hyperlink r:id="rId20" w:history="1">
-        <w:proofErr w:type="gramStart"/>
+      <w:hyperlink r:id="rId21" w:history="1">
         <w:r>
           <w:rPr>
             <w:rStyle w:val="Hyperlink"/>
@@ -4874,7 +4771,6 @@
           <w:t>print(</w:t>
         </w:r>
         <w:proofErr w:type="spellStart"/>
-        <w:proofErr w:type="gramEnd"/>
         <w:r>
           <w:rPr>
             <w:rStyle w:val="Hyperlink"/>
@@ -5024,6 +4920,7 @@
     </w:p>
     <w:p>
       <w:r>
+        <w:lastRenderedPageBreak/>
         <w:t>Dimensionality reduction is important for several reasons:</w:t>
       </w:r>
     </w:p>
@@ -5110,14 +5007,13 @@
         <w:pStyle w:val="Heading2"/>
       </w:pPr>
       <w:r>
-        <w:lastRenderedPageBreak/>
         <w:t xml:space="preserve"> </w:t>
       </w:r>
-      <w:bookmarkStart w:id="20" w:name="_Toc186278925"/>
+      <w:bookmarkStart w:id="17" w:name="_Toc186278925"/>
       <w:r>
         <w:t>Step 5: Apply HDBSCAN Clustering</w:t>
       </w:r>
-      <w:bookmarkEnd w:id="20"/>
+      <w:bookmarkEnd w:id="17"/>
     </w:p>
     <w:p>
       <w:r>
@@ -5129,6 +5025,9 @@
         <w:keepNext/>
       </w:pPr>
       <w:r>
+        <w:rPr>
+          <w:noProof/>
+        </w:rPr>
         <w:drawing>
           <wp:inline distT="0" distB="0" distL="0" distR="0" wp14:anchorId="26640134" wp14:editId="359DB036">
             <wp:extent cx="5752214" cy="2057400"/>
@@ -5145,7 +5044,7 @@
                     <pic:cNvPicPr/>
                   </pic:nvPicPr>
                   <pic:blipFill>
-                    <a:blip r:embed="rId21"/>
+                    <a:blip r:embed="rId22"/>
                     <a:stretch>
                       <a:fillRect/>
                     </a:stretch>
@@ -5170,46 +5069,31 @@
       <w:pPr>
         <w:pStyle w:val="Caption"/>
       </w:pPr>
-      <w:bookmarkStart w:id="21" w:name="_Toc186273301"/>
+      <w:bookmarkStart w:id="18" w:name="_Toc186273301"/>
       <w:r>
         <w:t xml:space="preserve">Figure </w:t>
       </w:r>
-      <w:r>
-        <w:fldChar w:fldCharType="begin"/>
-      </w:r>
-      <w:r>
-        <w:instrText xml:space="preserve"> SEQ Figure \* ARABIC </w:instrText>
-      </w:r>
-      <w:r>
-        <w:fldChar w:fldCharType="separate"/>
-      </w:r>
+      <w:fldSimple w:instr=" SEQ Figure \* ARABIC ">
+        <w:r>
+          <w:rPr>
+            <w:noProof/>
+          </w:rPr>
+          <w:t>8</w:t>
+        </w:r>
+      </w:fldSimple>
+      <w:r>
+        <w:t xml:space="preserve"> Script for HDBSCAN  for clustering</w:t>
+      </w:r>
+      <w:bookmarkEnd w:id="18"/>
+    </w:p>
+    <w:p>
+      <w:pPr>
+        <w:keepNext/>
+      </w:pPr>
       <w:r>
         <w:rPr>
           <w:noProof/>
         </w:rPr>
-        <w:t>8</w:t>
-      </w:r>
-      <w:r>
-        <w:fldChar w:fldCharType="end"/>
-      </w:r>
-      <w:r>
-        <w:t xml:space="preserve"> Script for </w:t>
-      </w:r>
-      <w:proofErr w:type="gramStart"/>
-      <w:r>
-        <w:t>HDBSCAN  for</w:t>
-      </w:r>
-      <w:proofErr w:type="gramEnd"/>
-      <w:r>
-        <w:t xml:space="preserve"> clustering</w:t>
-      </w:r>
-      <w:bookmarkEnd w:id="21"/>
-    </w:p>
-    <w:p>
-      <w:pPr>
-        <w:keepNext/>
-      </w:pPr>
-      <w:r>
         <w:drawing>
           <wp:inline distT="0" distB="0" distL="0" distR="0" wp14:anchorId="1762914E" wp14:editId="749C9C0C">
             <wp:extent cx="5943600" cy="687070"/>
@@ -5226,7 +5110,7 @@
                     <pic:cNvPicPr/>
                   </pic:nvPicPr>
                   <pic:blipFill>
-                    <a:blip r:embed="rId22"/>
+                    <a:blip r:embed="rId23"/>
                     <a:stretch>
                       <a:fillRect/>
                     </a:stretch>
@@ -5251,32 +5135,22 @@
       <w:pPr>
         <w:pStyle w:val="Caption"/>
       </w:pPr>
-      <w:bookmarkStart w:id="22" w:name="_Toc186273302"/>
+      <w:bookmarkStart w:id="19" w:name="_Toc186273302"/>
       <w:r>
         <w:t xml:space="preserve">Figure </w:t>
       </w:r>
-      <w:r>
-        <w:fldChar w:fldCharType="begin"/>
-      </w:r>
-      <w:r>
-        <w:instrText xml:space="preserve"> SEQ Figure \* ARABIC </w:instrText>
-      </w:r>
-      <w:r>
-        <w:fldChar w:fldCharType="separate"/>
-      </w:r>
-      <w:r>
-        <w:rPr>
-          <w:noProof/>
-        </w:rPr>
-        <w:t>9</w:t>
-      </w:r>
-      <w:r>
-        <w:fldChar w:fldCharType="end"/>
-      </w:r>
+      <w:fldSimple w:instr=" SEQ Figure \* ARABIC ">
+        <w:r>
+          <w:rPr>
+            <w:noProof/>
+          </w:rPr>
+          <w:t>9</w:t>
+        </w:r>
+      </w:fldSimple>
       <w:r>
         <w:t xml:space="preserve"> Results from HDBSCAN clustering</w:t>
       </w:r>
-      <w:bookmarkEnd w:id="22"/>
+      <w:bookmarkEnd w:id="19"/>
     </w:p>
     <w:p/>
     <w:p>
@@ -5310,6 +5184,7 @@
         </w:numPr>
       </w:pPr>
       <w:r>
+        <w:lastRenderedPageBreak/>
         <w:t>We create an instance of the HDBSCAN class from the </w:t>
       </w:r>
       <w:proofErr w:type="spellStart"/>
@@ -5337,12 +5212,10 @@
         <w:t xml:space="preserve"> = </w:t>
       </w:r>
       <w:proofErr w:type="spellStart"/>
-      <w:proofErr w:type="gramStart"/>
       <w:r>
         <w:t>hdbscan.HDBSCAN</w:t>
       </w:r>
       <w:proofErr w:type="spellEnd"/>
-      <w:proofErr w:type="gramEnd"/>
       <w:r>
         <w:t>(</w:t>
       </w:r>
@@ -5423,7 +5296,7 @@
           <w:numId w:val="17"/>
         </w:numPr>
       </w:pPr>
-      <w:hyperlink r:id="rId23" w:history="1">
+      <w:hyperlink r:id="rId24" w:history="1">
         <w:proofErr w:type="spellStart"/>
         <w:r>
           <w:rPr>
@@ -5515,8 +5388,7 @@
           <w:numId w:val="17"/>
         </w:numPr>
       </w:pPr>
-      <w:hyperlink r:id="rId24" w:history="1">
-        <w:proofErr w:type="gramStart"/>
+      <w:hyperlink r:id="rId25" w:history="1">
         <w:r>
           <w:rPr>
             <w:rStyle w:val="Hyperlink"/>
@@ -5524,7 +5396,6 @@
           <w:t>print(</w:t>
         </w:r>
         <w:proofErr w:type="spellStart"/>
-        <w:proofErr w:type="gramEnd"/>
         <w:r>
           <w:rPr>
             <w:rStyle w:val="Hyperlink"/>
@@ -5622,8 +5493,7 @@
           <w:numId w:val="17"/>
         </w:numPr>
       </w:pPr>
-      <w:hyperlink r:id="rId25" w:history="1">
-        <w:proofErr w:type="gramStart"/>
+      <w:hyperlink r:id="rId26" w:history="1">
         <w:r>
           <w:rPr>
             <w:rStyle w:val="Hyperlink"/>
@@ -5631,7 +5501,6 @@
           <w:t>print(</w:t>
         </w:r>
         <w:proofErr w:type="spellStart"/>
-        <w:proofErr w:type="gramEnd"/>
         <w:r>
           <w:rPr>
             <w:rStyle w:val="Hyperlink"/>
@@ -5796,6 +5665,7 @@
           <w:b/>
           <w:bCs/>
         </w:rPr>
+        <w:lastRenderedPageBreak/>
         <w:t>Grouping Similar Items</w:t>
       </w:r>
       <w:r>
@@ -5851,11 +5721,11 @@
       <w:r>
         <w:t xml:space="preserve"> </w:t>
       </w:r>
-      <w:bookmarkStart w:id="23" w:name="_Toc186278926"/>
+      <w:bookmarkStart w:id="20" w:name="_Toc186278926"/>
       <w:r>
         <w:t>Step 6: Visualize and Analyze Results</w:t>
       </w:r>
-      <w:bookmarkEnd w:id="23"/>
+      <w:bookmarkEnd w:id="20"/>
     </w:p>
     <w:p>
       <w:r>
@@ -5870,8 +5740,8 @@
         <w:rPr>
           <w:b/>
           <w:bCs/>
-        </w:rPr>
-        <w:lastRenderedPageBreak/>
+          <w:noProof/>
+        </w:rPr>
         <w:drawing>
           <wp:inline distT="0" distB="0" distL="0" distR="0" wp14:anchorId="05982D3A" wp14:editId="112E5A47">
             <wp:extent cx="4795284" cy="3710710"/>
@@ -5888,7 +5758,7 @@
                     <pic:cNvPicPr/>
                   </pic:nvPicPr>
                   <pic:blipFill>
-                    <a:blip r:embed="rId26"/>
+                    <a:blip r:embed="rId27"/>
                     <a:stretch>
                       <a:fillRect/>
                     </a:stretch>
@@ -5913,46 +5783,37 @@
       <w:pPr>
         <w:pStyle w:val="Caption"/>
       </w:pPr>
-      <w:bookmarkStart w:id="24" w:name="_Toc186273303"/>
+      <w:bookmarkStart w:id="21" w:name="_Toc186273303"/>
       <w:r>
         <w:t xml:space="preserve">Figure </w:t>
       </w:r>
-      <w:r>
-        <w:fldChar w:fldCharType="begin"/>
-      </w:r>
-      <w:r>
-        <w:instrText xml:space="preserve"> SEQ Figure \* ARABIC </w:instrText>
-      </w:r>
-      <w:r>
-        <w:fldChar w:fldCharType="separate"/>
-      </w:r>
+      <w:fldSimple w:instr=" SEQ Figure \* ARABIC ">
+        <w:r>
+          <w:rPr>
+            <w:noProof/>
+          </w:rPr>
+          <w:t>10</w:t>
+        </w:r>
+      </w:fldSimple>
+      <w:r>
+        <w:t xml:space="preserve"> Clusters with </w:t>
+      </w:r>
+      <w:proofErr w:type="spellStart"/>
+      <w:r>
+        <w:t>manhattan</w:t>
+      </w:r>
+      <w:proofErr w:type="spellEnd"/>
+      <w:r>
+        <w:t xml:space="preserve"> matric</w:t>
+      </w:r>
+      <w:bookmarkEnd w:id="21"/>
+    </w:p>
+    <w:p>
       <w:r>
         <w:rPr>
           <w:noProof/>
         </w:rPr>
-        <w:t>10</w:t>
-      </w:r>
-      <w:r>
-        <w:fldChar w:fldCharType="end"/>
-      </w:r>
-      <w:r>
-        <w:t xml:space="preserve"> Clusters with </w:t>
-      </w:r>
-      <w:proofErr w:type="spellStart"/>
-      <w:r>
-        <w:t>manhattan</w:t>
-      </w:r>
-      <w:proofErr w:type="spellEnd"/>
-      <w:r>
-        <w:t xml:space="preserve"> matric</w:t>
-      </w:r>
-      <w:bookmarkEnd w:id="24"/>
-    </w:p>
-    <w:p>
-      <w:r>
-        <w:rPr>
-          <w:noProof/>
-        </w:rPr>
+        <w:lastRenderedPageBreak/>
         <mc:AlternateContent>
           <mc:Choice Requires="wps">
             <w:drawing>
@@ -5992,28 +5853,18 @@
                             <w:pPr>
                               <w:pStyle w:val="Caption"/>
                             </w:pPr>
-                            <w:bookmarkStart w:id="25" w:name="_Toc186273304"/>
+                            <w:bookmarkStart w:id="22" w:name="_Toc186273304"/>
                             <w:r>
                               <w:t xml:space="preserve">Figure </w:t>
                             </w:r>
-                            <w:r>
-                              <w:fldChar w:fldCharType="begin"/>
-                            </w:r>
-                            <w:r>
-                              <w:instrText xml:space="preserve"> SEQ Figure \* ARABIC </w:instrText>
-                            </w:r>
-                            <w:r>
-                              <w:fldChar w:fldCharType="separate"/>
-                            </w:r>
-                            <w:r>
-                              <w:rPr>
-                                <w:noProof/>
-                              </w:rPr>
-                              <w:t>11</w:t>
-                            </w:r>
-                            <w:r>
-                              <w:fldChar w:fldCharType="end"/>
-                            </w:r>
+                            <w:fldSimple w:instr=" SEQ Figure \* ARABIC ">
+                              <w:r>
+                                <w:rPr>
+                                  <w:noProof/>
+                                </w:rPr>
+                                <w:t>11</w:t>
+                              </w:r>
+                            </w:fldSimple>
                             <w:r>
                               <w:t xml:space="preserve"> Clusters with </w:t>
                             </w:r>
@@ -6023,7 +5874,7 @@
                             <w:r>
                               <w:t xml:space="preserve"> matrix</w:t>
                             </w:r>
-                            <w:bookmarkEnd w:id="25"/>
+                            <w:bookmarkEnd w:id="22"/>
                           </w:p>
                         </w:txbxContent>
                       </wps:txbx>
@@ -6090,6 +5941,9 @@
         </mc:AlternateContent>
       </w:r>
       <w:r>
+        <w:rPr>
+          <w:noProof/>
+        </w:rPr>
         <w:drawing>
           <wp:inline distT="0" distB="0" distL="0" distR="0" wp14:anchorId="1E674867" wp14:editId="2C97AEE7">
             <wp:extent cx="4951428" cy="3582626"/>
@@ -6106,7 +5960,7 @@
                     <pic:cNvPicPr/>
                   </pic:nvPicPr>
                   <pic:blipFill>
-                    <a:blip r:embed="rId27">
+                    <a:blip r:embed="rId28">
                       <a:extLst>
                         <a:ext uri="{28A0092B-C50C-407E-A947-70E740481C1C}">
                           <a14:useLocalDpi xmlns:a14="http://schemas.microsoft.com/office/drawing/2010/main" val="0"/>
@@ -6141,6 +5995,7 @@
         <w:rPr>
           <w:b/>
           <w:bCs/>
+          <w:noProof/>
         </w:rPr>
         <w:lastRenderedPageBreak/>
         <w:drawing>
@@ -6159,7 +6014,7 @@
                     <pic:cNvPicPr/>
                   </pic:nvPicPr>
                   <pic:blipFill>
-                    <a:blip r:embed="rId28"/>
+                    <a:blip r:embed="rId29"/>
                     <a:stretch>
                       <a:fillRect/>
                     </a:stretch>
@@ -6188,41 +6043,32 @@
           <w:bCs/>
         </w:rPr>
       </w:pPr>
-      <w:bookmarkStart w:id="27" w:name="_Toc186273305"/>
+      <w:bookmarkStart w:id="23" w:name="_Toc186273305"/>
       <w:r>
         <w:t xml:space="preserve">Figure </w:t>
       </w:r>
-      <w:r>
-        <w:fldChar w:fldCharType="begin"/>
-      </w:r>
-      <w:r>
-        <w:instrText xml:space="preserve"> SEQ Figure \* ARABIC </w:instrText>
-      </w:r>
-      <w:r>
-        <w:fldChar w:fldCharType="separate"/>
-      </w:r>
-      <w:r>
-        <w:rPr>
+      <w:fldSimple w:instr=" SEQ Figure \* ARABIC ">
+        <w:r>
+          <w:rPr>
+            <w:noProof/>
+          </w:rPr>
+          <w:t>12</w:t>
+        </w:r>
+      </w:fldSimple>
+      <w:r>
+        <w:t xml:space="preserve"> Clusters with Cosine metric</w:t>
+      </w:r>
+      <w:bookmarkEnd w:id="23"/>
+    </w:p>
+    <w:p>
+      <w:pPr>
+        <w:keepNext/>
+      </w:pPr>
+      <w:r>
+        <w:rPr>
+          <w:b/>
+          <w:bCs/>
           <w:noProof/>
-        </w:rPr>
-        <w:t>12</w:t>
-      </w:r>
-      <w:r>
-        <w:fldChar w:fldCharType="end"/>
-      </w:r>
-      <w:r>
-        <w:t xml:space="preserve"> Clusters with Cosine metric</w:t>
-      </w:r>
-      <w:bookmarkEnd w:id="27"/>
-    </w:p>
-    <w:p>
-      <w:pPr>
-        <w:keepNext/>
-      </w:pPr>
-      <w:r>
-        <w:rPr>
-          <w:b/>
-          <w:bCs/>
         </w:rPr>
         <w:drawing>
           <wp:inline distT="0" distB="0" distL="0" distR="0" wp14:anchorId="76A76805" wp14:editId="4DC6844B">
@@ -6240,7 +6086,7 @@
                     <pic:cNvPicPr/>
                   </pic:nvPicPr>
                   <pic:blipFill>
-                    <a:blip r:embed="rId29"/>
+                    <a:blip r:embed="rId30"/>
                     <a:stretch>
                       <a:fillRect/>
                     </a:stretch>
@@ -6269,28 +6115,18 @@
           <w:bCs/>
         </w:rPr>
       </w:pPr>
-      <w:bookmarkStart w:id="28" w:name="_Toc186273306"/>
+      <w:bookmarkStart w:id="24" w:name="_Toc186273306"/>
       <w:r>
         <w:t xml:space="preserve">Figure </w:t>
       </w:r>
-      <w:r>
-        <w:fldChar w:fldCharType="begin"/>
-      </w:r>
-      <w:r>
-        <w:instrText xml:space="preserve"> SEQ Figure \* ARABIC </w:instrText>
-      </w:r>
-      <w:r>
-        <w:fldChar w:fldCharType="separate"/>
-      </w:r>
-      <w:r>
-        <w:rPr>
-          <w:noProof/>
-        </w:rPr>
-        <w:t>13</w:t>
-      </w:r>
-      <w:r>
-        <w:fldChar w:fldCharType="end"/>
-      </w:r>
+      <w:fldSimple w:instr=" SEQ Figure \* ARABIC ">
+        <w:r>
+          <w:rPr>
+            <w:noProof/>
+          </w:rPr>
+          <w:t>13</w:t>
+        </w:r>
+      </w:fldSimple>
       <w:r>
         <w:t xml:space="preserve"> Results from </w:t>
       </w:r>
@@ -6314,7 +6150,7 @@
       <w:r>
         <w:t>matrics</w:t>
       </w:r>
-      <w:bookmarkEnd w:id="28"/>
+      <w:bookmarkEnd w:id="24"/>
       <w:proofErr w:type="spellEnd"/>
     </w:p>
     <w:p>
@@ -6329,11 +6165,11 @@
       <w:pPr>
         <w:pStyle w:val="Heading2"/>
       </w:pPr>
-      <w:bookmarkStart w:id="29" w:name="_Toc186278927"/>
+      <w:bookmarkStart w:id="25" w:name="_Toc186278927"/>
       <w:r>
         <w:t>Step 7: Test on New Data</w:t>
       </w:r>
-      <w:bookmarkEnd w:id="29"/>
+      <w:bookmarkEnd w:id="25"/>
     </w:p>
     <w:p>
       <w:r>
@@ -6361,20 +6197,23 @@
           <w:i/>
           <w:iCs/>
         </w:rPr>
-        <w:t>assign_new_image_to_</w:t>
-      </w:r>
-      <w:proofErr w:type="gramStart"/>
-      <w:r>
-        <w:rPr>
+        <w:t>assign_new_image_to_cluster</w:t>
+      </w:r>
+      <w:r>
+        <w:t>(</w:t>
+      </w:r>
+      <w:r>
+        <w:rPr>
+          <w:b/>
+          <w:bCs/>
           <w:i/>
           <w:iCs/>
         </w:rPr>
-        <w:t>cluster</w:t>
-      </w:r>
-      <w:r>
-        <w:t>(</w:t>
-      </w:r>
-      <w:proofErr w:type="gramEnd"/>
+        <w:t>new_image,</w:t>
+      </w:r>
+      <w:r>
+        <w:t> </w:t>
+      </w:r>
       <w:r>
         <w:rPr>
           <w:b/>
@@ -6382,7 +6221,7 @@
           <w:i/>
           <w:iCs/>
         </w:rPr>
-        <w:t>new_image,</w:t>
+        <w:t>pca,</w:t>
       </w:r>
       <w:r>
         <w:t> </w:t>
@@ -6394,7 +6233,7 @@
           <w:i/>
           <w:iCs/>
         </w:rPr>
-        <w:t>pca,</w:t>
+        <w:t>scaler,</w:t>
       </w:r>
       <w:r>
         <w:t> </w:t>
@@ -6406,7 +6245,7 @@
           <w:i/>
           <w:iCs/>
         </w:rPr>
-        <w:t>scaler,</w:t>
+        <w:t>clusterer,</w:t>
       </w:r>
       <w:r>
         <w:t> </w:t>
@@ -6418,10 +6257,51 @@
           <w:i/>
           <w:iCs/>
         </w:rPr>
-        <w:t>clusterer,</w:t>
+        <w:t>target_shape</w:t>
+      </w:r>
+      <w:r>
+        <w:t>):</w:t>
+      </w:r>
+    </w:p>
+    <w:p>
+      <w:r>
+        <w:lastRenderedPageBreak/>
+        <w:t>    </w:t>
+      </w:r>
+      <w:r>
+        <w:rPr>
+          <w:b/>
+          <w:bCs/>
+        </w:rPr>
+        <w:t>if</w:t>
       </w:r>
       <w:r>
         <w:t> </w:t>
+      </w:r>
+      <w:proofErr w:type="spellStart"/>
+      <w:r>
+        <w:t>new_image</w:t>
+      </w:r>
+      <w:proofErr w:type="spellEnd"/>
+      <w:r>
+        <w:t> </w:t>
+      </w:r>
+      <w:r>
+        <w:rPr>
+          <w:b/>
+          <w:bCs/>
+        </w:rPr>
+        <w:t>is</w:t>
+      </w:r>
+      <w:r>
+        <w:t> </w:t>
+      </w:r>
+      <w:r>
+        <w:rPr>
+          <w:b/>
+          <w:bCs/>
+        </w:rPr>
+        <w:t>None</w:t>
       </w:r>
       <w:r>
         <w:rPr>
@@ -6430,51 +6310,47 @@
           <w:i/>
           <w:iCs/>
         </w:rPr>
-        <w:t>target_shape</w:t>
-      </w:r>
-      <w:r>
-        <w:t>):</w:t>
-      </w:r>
-    </w:p>
-    <w:p>
-      <w:r>
-        <w:lastRenderedPageBreak/>
+        <w:t>:</w:t>
+      </w:r>
+    </w:p>
+    <w:p>
+      <w:r>
+        <w:t>        print("Failed to load new image. Please check the file path.")</w:t>
+      </w:r>
+    </w:p>
+    <w:p>
+      <w:r>
+        <w:t>        </w:t>
+      </w:r>
+      <w:r>
+        <w:rPr>
+          <w:b/>
+          <w:bCs/>
+        </w:rPr>
+        <w:t>return</w:t>
+      </w:r>
+      <w:r>
+        <w:t> </w:t>
+      </w:r>
+      <w:r>
+        <w:rPr>
+          <w:b/>
+          <w:bCs/>
+        </w:rPr>
+        <w:t>None</w:t>
+      </w:r>
+    </w:p>
+    <w:p>
+      <w:r>
         <w:t>    </w:t>
       </w:r>
-      <w:r>
-        <w:rPr>
-          <w:b/>
-          <w:bCs/>
-        </w:rPr>
-        <w:t>if</w:t>
-      </w:r>
-      <w:r>
-        <w:t> </w:t>
-      </w:r>
       <w:proofErr w:type="spellStart"/>
       <w:r>
-        <w:t>new_image</w:t>
+        <w:t>new_image_resized</w:t>
       </w:r>
       <w:proofErr w:type="spellEnd"/>
       <w:r>
-        <w:t> </w:t>
-      </w:r>
-      <w:r>
-        <w:rPr>
-          <w:b/>
-          <w:bCs/>
-        </w:rPr>
-        <w:t>is</w:t>
-      </w:r>
-      <w:r>
-        <w:t> </w:t>
-      </w:r>
-      <w:r>
-        <w:rPr>
-          <w:b/>
-          <w:bCs/>
-        </w:rPr>
-        <w:t>None</w:t>
+        <w:t> = cv2</w:t>
       </w:r>
       <w:r>
         <w:rPr>
@@ -6483,56 +6359,16 @@
           <w:i/>
           <w:iCs/>
         </w:rPr>
-        <w:t>:</w:t>
-      </w:r>
-    </w:p>
-    <w:p>
-      <w:r>
-        <w:t>        </w:t>
-      </w:r>
-      <w:proofErr w:type="gramStart"/>
-      <w:r>
-        <w:t>print(</w:t>
-      </w:r>
-      <w:proofErr w:type="gramEnd"/>
-      <w:r>
-        <w:t>"Failed to load new image. Please check the file path.")</w:t>
-      </w:r>
-    </w:p>
-    <w:p>
-      <w:r>
-        <w:t>        </w:t>
-      </w:r>
-      <w:r>
-        <w:rPr>
-          <w:b/>
-          <w:bCs/>
-        </w:rPr>
-        <w:t>return</w:t>
-      </w:r>
-      <w:r>
-        <w:t> </w:t>
-      </w:r>
-      <w:r>
-        <w:rPr>
-          <w:b/>
-          <w:bCs/>
-        </w:rPr>
-        <w:t>None</w:t>
-      </w:r>
-    </w:p>
-    <w:p>
-      <w:r>
-        <w:t>    </w:t>
+        <w:t>.</w:t>
+      </w:r>
+      <w:r>
+        <w:t>resize(</w:t>
       </w:r>
       <w:proofErr w:type="spellStart"/>
       <w:r>
-        <w:t>new_image_resized</w:t>
+        <w:t>new_image</w:t>
       </w:r>
       <w:proofErr w:type="spellEnd"/>
-      <w:r>
-        <w:t> = cv2</w:t>
-      </w:r>
       <w:r>
         <w:rPr>
           <w:b/>
@@ -6540,16 +6376,24 @@
           <w:i/>
           <w:iCs/>
         </w:rPr>
-        <w:t>.</w:t>
-      </w:r>
-      <w:r>
-        <w:t>resize(</w:t>
+        <w:t>,</w:t>
+      </w:r>
+      <w:r>
+        <w:t> </w:t>
       </w:r>
       <w:proofErr w:type="spellStart"/>
       <w:r>
-        <w:t>new_image</w:t>
+        <w:t>target_shape</w:t>
       </w:r>
       <w:proofErr w:type="spellEnd"/>
+      <w:r>
+        <w:t>)</w:t>
+      </w:r>
+    </w:p>
+    <w:p>
+      <w:r>
+        <w:t>    new_image_flattened = new_image_resized</w:t>
+      </w:r>
       <w:r>
         <w:rPr>
           <w:b/>
@@ -6557,27 +6401,10 @@
           <w:i/>
           <w:iCs/>
         </w:rPr>
-        <w:t>,</w:t>
-      </w:r>
-      <w:r>
-        <w:t> </w:t>
-      </w:r>
-      <w:proofErr w:type="spellStart"/>
-      <w:r>
-        <w:t>target_shape</w:t>
-      </w:r>
-      <w:proofErr w:type="spellEnd"/>
-      <w:r>
-        <w:t>)</w:t>
-      </w:r>
-    </w:p>
-    <w:p>
-      <w:r>
-        <w:t>    new_image_flattened = new_image_</w:t>
-      </w:r>
-      <w:proofErr w:type="gramStart"/>
-      <w:r>
-        <w:t>resized</w:t>
+        <w:t>.</w:t>
+      </w:r>
+      <w:r>
+        <w:t>flatten()</w:t>
       </w:r>
       <w:r>
         <w:rPr>
@@ -6589,11 +6416,7 @@
         <w:t>.</w:t>
       </w:r>
       <w:r>
-        <w:t>flatten</w:t>
-      </w:r>
-      <w:proofErr w:type="gramEnd"/>
-      <w:r>
-        <w:t>()</w:t>
+        <w:t>reshape(1</w:t>
       </w:r>
       <w:r>
         <w:rPr>
@@ -6602,10 +6425,15 @@
           <w:i/>
           <w:iCs/>
         </w:rPr>
-        <w:t>.</w:t>
-      </w:r>
-      <w:r>
-        <w:t>reshape(1</w:t>
+        <w:t>,</w:t>
+      </w:r>
+      <w:r>
+        <w:t> -1)</w:t>
+      </w:r>
+    </w:p>
+    <w:p>
+      <w:r>
+        <w:t>    new_image_standardized = scaler</w:t>
       </w:r>
       <w:r>
         <w:rPr>
@@ -6614,19 +6442,27 @@
           <w:i/>
           <w:iCs/>
         </w:rPr>
-        <w:t>,</w:t>
-      </w:r>
-      <w:r>
-        <w:t> -1)</w:t>
-      </w:r>
-    </w:p>
-    <w:p>
-      <w:r>
-        <w:t>    new_image_standardized = </w:t>
-      </w:r>
-      <w:proofErr w:type="gramStart"/>
-      <w:r>
-        <w:t>scaler</w:t>
+        <w:t>.</w:t>
+      </w:r>
+      <w:r>
+        <w:t>transform(new_image_flattened)</w:t>
+      </w:r>
+    </w:p>
+    <w:p>
+      <w:r>
+        <w:t>    </w:t>
+      </w:r>
+      <w:proofErr w:type="spellStart"/>
+      <w:r>
+        <w:t>new_image_pca</w:t>
+      </w:r>
+      <w:proofErr w:type="spellEnd"/>
+      <w:r>
+        <w:t> = </w:t>
+      </w:r>
+      <w:proofErr w:type="spellStart"/>
+      <w:r>
+        <w:t>pca</w:t>
       </w:r>
       <w:r>
         <w:rPr>
@@ -6640,27 +6476,44 @@
       <w:r>
         <w:t>transform</w:t>
       </w:r>
-      <w:proofErr w:type="gramEnd"/>
-      <w:r>
-        <w:t>(new_image_flattened)</w:t>
+      <w:proofErr w:type="spellEnd"/>
+      <w:r>
+        <w:t>(</w:t>
+      </w:r>
+      <w:proofErr w:type="spellStart"/>
+      <w:r>
+        <w:t>new_image_standardized</w:t>
+      </w:r>
+      <w:proofErr w:type="spellEnd"/>
+      <w:r>
+        <w:t>)</w:t>
       </w:r>
     </w:p>
     <w:p>
       <w:r>
         <w:t>    </w:t>
       </w:r>
+    </w:p>
+    <w:p>
+      <w:r>
+        <w:t>    # Find the nearest cluster center</w:t>
+      </w:r>
+    </w:p>
+    <w:p>
+      <w:r>
+        <w:t>    </w:t>
+      </w:r>
       <w:proofErr w:type="spellStart"/>
       <w:r>
-        <w:t>new_image_pca</w:t>
+        <w:t>cluster_centers</w:t>
       </w:r>
       <w:proofErr w:type="spellEnd"/>
       <w:r>
         <w:t> = </w:t>
       </w:r>
       <w:proofErr w:type="spellStart"/>
-      <w:proofErr w:type="gramStart"/>
-      <w:r>
-        <w:t>pca</w:t>
+      <w:r>
+        <w:t>clusterer</w:t>
       </w:r>
       <w:r>
         <w:rPr>
@@ -6672,48 +6525,16 @@
         <w:t>.</w:t>
       </w:r>
       <w:r>
-        <w:t>transform</w:t>
+        <w:t>weighted_cluster_centers</w:t>
       </w:r>
       <w:proofErr w:type="spellEnd"/>
-      <w:proofErr w:type="gramEnd"/>
-      <w:r>
-        <w:t>(</w:t>
-      </w:r>
-      <w:proofErr w:type="spellStart"/>
-      <w:r>
-        <w:t>new_image_standardized</w:t>
-      </w:r>
-      <w:proofErr w:type="spellEnd"/>
-      <w:r>
-        <w:t>)</w:t>
-      </w:r>
-    </w:p>
-    <w:p>
-      <w:r>
-        <w:t>    </w:t>
-      </w:r>
-    </w:p>
-    <w:p>
-      <w:r>
-        <w:t>    # Find the nearest cluster center</w:t>
-      </w:r>
-    </w:p>
-    <w:p>
-      <w:r>
-        <w:t>    </w:t>
-      </w:r>
-      <w:proofErr w:type="spellStart"/>
-      <w:r>
-        <w:t>cluster_centers</w:t>
-      </w:r>
-      <w:proofErr w:type="spellEnd"/>
-      <w:r>
-        <w:t> = </w:t>
-      </w:r>
-      <w:proofErr w:type="spellStart"/>
-      <w:proofErr w:type="gramStart"/>
-      <w:r>
-        <w:t>clusterer</w:t>
+      <w:r>
+        <w:t>_</w:t>
+      </w:r>
+    </w:p>
+    <w:p>
+      <w:r>
+        <w:t>    distances = np</w:t>
       </w:r>
       <w:r>
         <w:rPr>
@@ -6725,24 +6546,7 @@
         <w:t>.</w:t>
       </w:r>
       <w:r>
-        <w:t>weighted</w:t>
-      </w:r>
-      <w:proofErr w:type="gramEnd"/>
-      <w:r>
-        <w:t>_cluster_centers</w:t>
-      </w:r>
-      <w:proofErr w:type="spellEnd"/>
-      <w:r>
-        <w:t>_</w:t>
-      </w:r>
-    </w:p>
-    <w:p>
-      <w:r>
-        <w:t>    distances = </w:t>
-      </w:r>
-      <w:proofErr w:type="gramStart"/>
-      <w:r>
-        <w:t>np</w:t>
+        <w:t>linalg</w:t>
       </w:r>
       <w:r>
         <w:rPr>
@@ -6754,9 +6558,8 @@
         <w:t>.</w:t>
       </w:r>
       <w:r>
-        <w:t>linalg</w:t>
-      </w:r>
-      <w:proofErr w:type="gramEnd"/>
+        <w:t>norm(cluster_centers - new_image_pca</w:t>
+      </w:r>
       <w:r>
         <w:rPr>
           <w:b/>
@@ -6764,10 +6567,10 @@
           <w:i/>
           <w:iCs/>
         </w:rPr>
-        <w:t>.</w:t>
-      </w:r>
-      <w:r>
-        <w:t>norm(cluster_centers - new_image_pca</w:t>
+        <w:t>,</w:t>
+      </w:r>
+      <w:r>
+        <w:t> </w:t>
       </w:r>
       <w:r>
         <w:rPr>
@@ -6776,10 +6579,27 @@
           <w:i/>
           <w:iCs/>
         </w:rPr>
-        <w:t>,</w:t>
-      </w:r>
-      <w:r>
-        <w:t> </w:t>
+        <w:t>axis</w:t>
+      </w:r>
+      <w:r>
+        <w:t>=1)</w:t>
+      </w:r>
+    </w:p>
+    <w:p>
+      <w:r>
+        <w:t>    </w:t>
+      </w:r>
+      <w:proofErr w:type="spellStart"/>
+      <w:r>
+        <w:t>new_cluster_label</w:t>
+      </w:r>
+      <w:proofErr w:type="spellEnd"/>
+      <w:r>
+        <w:t> = </w:t>
+      </w:r>
+      <w:proofErr w:type="spellStart"/>
+      <w:r>
+        <w:t>np</w:t>
       </w:r>
       <w:r>
         <w:rPr>
@@ -6788,28 +6608,59 @@
           <w:i/>
           <w:iCs/>
         </w:rPr>
-        <w:t>axis</w:t>
-      </w:r>
-      <w:r>
-        <w:t>=1)</w:t>
+        <w:t>.</w:t>
+      </w:r>
+      <w:r>
+        <w:t>argmin</w:t>
+      </w:r>
+      <w:proofErr w:type="spellEnd"/>
+      <w:r>
+        <w:t>(distances)</w:t>
       </w:r>
     </w:p>
     <w:p>
       <w:r>
         <w:t>    </w:t>
       </w:r>
+      <w:r>
+        <w:rPr>
+          <w:b/>
+          <w:bCs/>
+        </w:rPr>
+        <w:t>return</w:t>
+      </w:r>
+      <w:r>
+        <w:t> </w:t>
+      </w:r>
       <w:proofErr w:type="spellStart"/>
       <w:r>
         <w:t>new_cluster_label</w:t>
       </w:r>
       <w:proofErr w:type="spellEnd"/>
-      <w:r>
-        <w:t> = </w:t>
-      </w:r>
+    </w:p>
+    <w:p>
+      <w:r>
+        <w:t># Load a new image (replace 'new_image_path' with the actual path to the new image)</w:t>
+      </w:r>
+    </w:p>
+    <w:p>
       <w:proofErr w:type="spellStart"/>
-      <w:proofErr w:type="gramStart"/>
-      <w:r>
-        <w:t>np</w:t>
+      <w:r>
+        <w:t>new_image_path</w:t>
+      </w:r>
+      <w:proofErr w:type="spellEnd"/>
+      <w:r>
+        <w:t> = 'j2.jpg'</w:t>
+      </w:r>
+    </w:p>
+    <w:p>
+      <w:proofErr w:type="spellStart"/>
+      <w:r>
+        <w:t>new_image</w:t>
+      </w:r>
+      <w:proofErr w:type="spellEnd"/>
+      <w:r>
+        <w:t> = cv2</w:t>
       </w:r>
       <w:r>
         <w:rPr>
@@ -6821,57 +6672,62 @@
         <w:t>.</w:t>
       </w:r>
       <w:r>
-        <w:t>argmin</w:t>
+        <w:t>imread(</w:t>
+      </w:r>
+      <w:proofErr w:type="spellStart"/>
+      <w:r>
+        <w:t>new_image_path</w:t>
       </w:r>
       <w:proofErr w:type="spellEnd"/>
-      <w:proofErr w:type="gramEnd"/>
-      <w:r>
-        <w:t>(distances)</w:t>
-      </w:r>
-    </w:p>
-    <w:p>
-      <w:r>
-        <w:t>    </w:t>
-      </w:r>
-      <w:r>
-        <w:rPr>
-          <w:b/>
-          <w:bCs/>
-        </w:rPr>
-        <w:t>return</w:t>
+      <w:r>
+        <w:t>)</w:t>
+      </w:r>
+    </w:p>
+    <w:p>
+      <w:r>
+        <w:rPr>
+          <w:b/>
+          <w:bCs/>
+        </w:rPr>
+        <w:t>if</w:t>
       </w:r>
       <w:r>
         <w:t> </w:t>
       </w:r>
       <w:proofErr w:type="spellStart"/>
       <w:r>
-        <w:t>new_cluster_label</w:t>
+        <w:t>new_image</w:t>
       </w:r>
       <w:proofErr w:type="spellEnd"/>
-    </w:p>
-    <w:p>
-      <w:r>
-        <w:t># Load a new image (replace 'new_image_path' with the actual path to the new image)</w:t>
-      </w:r>
-    </w:p>
-    <w:p>
-      <w:proofErr w:type="spellStart"/>
-      <w:r>
-        <w:t>new_image_path</w:t>
-      </w:r>
-      <w:proofErr w:type="spellEnd"/>
-      <w:r>
-        <w:t> = 'j2.jpg'</w:t>
-      </w:r>
-    </w:p>
-    <w:p>
-      <w:proofErr w:type="spellStart"/>
-      <w:r>
-        <w:t>new_image</w:t>
-      </w:r>
-      <w:proofErr w:type="spellEnd"/>
-      <w:r>
-        <w:t> = cv2</w:t>
+      <w:r>
+        <w:t> </w:t>
+      </w:r>
+      <w:r>
+        <w:rPr>
+          <w:b/>
+          <w:bCs/>
+        </w:rPr>
+        <w:t>is</w:t>
+      </w:r>
+      <w:r>
+        <w:t> </w:t>
+      </w:r>
+      <w:r>
+        <w:rPr>
+          <w:b/>
+          <w:bCs/>
+        </w:rPr>
+        <w:t>not</w:t>
+      </w:r>
+      <w:r>
+        <w:t> </w:t>
+      </w:r>
+      <w:r>
+        <w:rPr>
+          <w:b/>
+          <w:bCs/>
+        </w:rPr>
+        <w:t>None</w:t>
       </w:r>
       <w:r>
         <w:rPr>
@@ -6880,65 +6736,12 @@
           <w:i/>
           <w:iCs/>
         </w:rPr>
-        <w:t>.</w:t>
-      </w:r>
-      <w:r>
-        <w:t>imread(</w:t>
-      </w:r>
-      <w:proofErr w:type="spellStart"/>
-      <w:r>
-        <w:t>new_image_path</w:t>
-      </w:r>
-      <w:proofErr w:type="spellEnd"/>
-      <w:r>
-        <w:t>)</w:t>
-      </w:r>
-    </w:p>
-    <w:p>
-      <w:r>
-        <w:rPr>
-          <w:b/>
-          <w:bCs/>
-        </w:rPr>
-        <w:t>if</w:t>
-      </w:r>
-      <w:r>
-        <w:t> </w:t>
-      </w:r>
-      <w:proofErr w:type="spellStart"/>
-      <w:r>
-        <w:t>new_image</w:t>
-      </w:r>
-      <w:proofErr w:type="spellEnd"/>
-      <w:r>
-        <w:t> </w:t>
-      </w:r>
-      <w:r>
-        <w:rPr>
-          <w:b/>
-          <w:bCs/>
-        </w:rPr>
-        <w:t>is</w:t>
-      </w:r>
-      <w:r>
-        <w:t> </w:t>
-      </w:r>
-      <w:r>
-        <w:rPr>
-          <w:b/>
-          <w:bCs/>
-        </w:rPr>
-        <w:t>not</w:t>
-      </w:r>
-      <w:r>
-        <w:t> </w:t>
-      </w:r>
-      <w:r>
-        <w:rPr>
-          <w:b/>
-          <w:bCs/>
-        </w:rPr>
-        <w:t>None</w:t>
+        <w:t>:</w:t>
+      </w:r>
+    </w:p>
+    <w:p>
+      <w:r>
+        <w:t>    new_cluster_label = assign_new_image_to_cluster(new_image</w:t>
       </w:r>
       <w:r>
         <w:rPr>
@@ -6947,20 +6750,10 @@
           <w:i/>
           <w:iCs/>
         </w:rPr>
-        <w:t>:</w:t>
-      </w:r>
-    </w:p>
-    <w:p>
-      <w:r>
-        <w:t>    new_cluster_label = assign_new_image_to_</w:t>
-      </w:r>
-      <w:proofErr w:type="gramStart"/>
-      <w:r>
-        <w:t>cluster(</w:t>
-      </w:r>
-      <w:proofErr w:type="gramEnd"/>
-      <w:r>
-        <w:t>new_image</w:t>
+        <w:t>,</w:t>
+      </w:r>
+      <w:r>
+        <w:t> pca</w:t>
       </w:r>
       <w:r>
         <w:rPr>
@@ -6972,7 +6765,7 @@
         <w:t>,</w:t>
       </w:r>
       <w:r>
-        <w:t> pca</w:t>
+        <w:t> scaler</w:t>
       </w:r>
       <w:r>
         <w:rPr>
@@ -6984,7 +6777,7 @@
         <w:t>,</w:t>
       </w:r>
       <w:r>
-        <w:t> scaler</w:t>
+        <w:t> clusterer</w:t>
       </w:r>
       <w:r>
         <w:rPr>
@@ -6996,7 +6789,57 @@
         <w:t>,</w:t>
       </w:r>
       <w:r>
-        <w:t> clusterer</w:t>
+        <w:t> target_shape)</w:t>
+      </w:r>
+    </w:p>
+    <w:p>
+      <w:r>
+        <w:t>    </w:t>
+      </w:r>
+      <w:r>
+        <w:rPr>
+          <w:b/>
+          <w:bCs/>
+        </w:rPr>
+        <w:t>if</w:t>
+      </w:r>
+      <w:r>
+        <w:t> </w:t>
+      </w:r>
+      <w:proofErr w:type="spellStart"/>
+      <w:r>
+        <w:t>new_cluster_label</w:t>
+      </w:r>
+      <w:proofErr w:type="spellEnd"/>
+      <w:r>
+        <w:t> </w:t>
+      </w:r>
+      <w:r>
+        <w:rPr>
+          <w:b/>
+          <w:bCs/>
+        </w:rPr>
+        <w:t>is</w:t>
+      </w:r>
+      <w:r>
+        <w:t> </w:t>
+      </w:r>
+      <w:r>
+        <w:rPr>
+          <w:b/>
+          <w:bCs/>
+        </w:rPr>
+        <w:t>not</w:t>
+      </w:r>
+      <w:r>
+        <w:t> </w:t>
+      </w:r>
+      <w:r>
+        <w:rPr>
+          <w:b/>
+          <w:bCs/>
+        </w:rPr>
+        <w:t>None</w:t>
       </w:r>
       <w:r>
         <w:rPr>
@@ -7005,60 +6848,41 @@
           <w:i/>
           <w:iCs/>
         </w:rPr>
-        <w:t>,</w:t>
-      </w:r>
-      <w:r>
-        <w:t> target_shape)</w:t>
-      </w:r>
-    </w:p>
-    <w:p>
-      <w:r>
-        <w:t>    </w:t>
-      </w:r>
-      <w:r>
-        <w:rPr>
-          <w:b/>
-          <w:bCs/>
-        </w:rPr>
-        <w:t>if</w:t>
-      </w:r>
-      <w:r>
-        <w:t> </w:t>
-      </w:r>
-      <w:proofErr w:type="spellStart"/>
+        <w:t>:</w:t>
+      </w:r>
+    </w:p>
+    <w:p>
+      <w:r>
+        <w:t>        print(f'New image assigned to cluster: </w:t>
+      </w:r>
+      <w:r>
+        <w:rPr>
+          <w:b/>
+          <w:bCs/>
+        </w:rPr>
+        <w:t>{</w:t>
+      </w:r>
       <w:r>
         <w:t>new_cluster_label</w:t>
       </w:r>
-      <w:proofErr w:type="spellEnd"/>
-      <w:r>
-        <w:t> </w:t>
-      </w:r>
-      <w:r>
-        <w:rPr>
-          <w:b/>
-          <w:bCs/>
-        </w:rPr>
-        <w:t>is</w:t>
-      </w:r>
-      <w:r>
-        <w:t> </w:t>
-      </w:r>
-      <w:r>
-        <w:rPr>
-          <w:b/>
-          <w:bCs/>
-        </w:rPr>
-        <w:t>not</w:t>
-      </w:r>
-      <w:r>
-        <w:t> </w:t>
-      </w:r>
-      <w:r>
-        <w:rPr>
-          <w:b/>
-          <w:bCs/>
-        </w:rPr>
-        <w:t>None</w:t>
+      <w:r>
+        <w:rPr>
+          <w:b/>
+          <w:bCs/>
+        </w:rPr>
+        <w:t>}</w:t>
+      </w:r>
+      <w:r>
+        <w:t>')</w:t>
+      </w:r>
+    </w:p>
+    <w:p>
+      <w:r>
+        <w:rPr>
+          <w:b/>
+          <w:bCs/>
+        </w:rPr>
+        <w:t>else</w:t>
       </w:r>
       <w:r>
         <w:rPr>
@@ -7072,125 +6896,119 @@
     </w:p>
     <w:p>
       <w:r>
-        <w:t>        </w:t>
-      </w:r>
-      <w:proofErr w:type="gramStart"/>
-      <w:r>
-        <w:t>print(</w:t>
-      </w:r>
-      <w:proofErr w:type="gramEnd"/>
-      <w:r>
-        <w:t>f'New image assigned to cluster: </w:t>
-      </w:r>
-      <w:r>
-        <w:rPr>
-          <w:b/>
-          <w:bCs/>
-        </w:rPr>
-        <w:t>{</w:t>
-      </w:r>
-      <w:r>
-        <w:t>new_cluster_label</w:t>
-      </w:r>
-      <w:r>
-        <w:rPr>
-          <w:b/>
-          <w:bCs/>
-        </w:rPr>
-        <w:t>}</w:t>
-      </w:r>
-      <w:r>
-        <w:t>')</w:t>
-      </w:r>
-    </w:p>
-    <w:p>
-      <w:r>
-        <w:rPr>
-          <w:b/>
-          <w:bCs/>
-        </w:rPr>
-        <w:t>else</w:t>
-      </w:r>
-      <w:r>
-        <w:rPr>
-          <w:b/>
-          <w:bCs/>
+        <w:t>    print("Failed to load new image. Please check the file path.")</w:t>
+      </w:r>
+    </w:p>
+    <w:p>
+      <w:pPr>
+        <w:rPr>
+          <w:b/>
+          <w:bCs/>
+        </w:rPr>
+      </w:pPr>
+      <w:r>
+        <w:rPr>
+          <w:b/>
+          <w:bCs/>
+        </w:rPr>
+        <w:t>Step 8: Identify Representative Images</w:t>
+      </w:r>
+    </w:p>
+    <w:p>
+      <w:r>
+        <w:t>We identify the most representative image in each cluster by finding the data point closest to the cluster center.</w:t>
+      </w:r>
+    </w:p>
+    <w:p>
+      <w:r>
+        <w:t># Identify the most representative image in each cluster</w:t>
+      </w:r>
+    </w:p>
+    <w:p>
+      <w:r>
+        <w:rPr>
           <w:i/>
           <w:iCs/>
         </w:rPr>
-        <w:t>:</w:t>
-      </w:r>
-    </w:p>
-    <w:p>
-      <w:r>
-        <w:t>    </w:t>
-      </w:r>
-      <w:proofErr w:type="gramStart"/>
-      <w:r>
-        <w:t>print(</w:t>
-      </w:r>
-      <w:proofErr w:type="gramEnd"/>
-      <w:r>
-        <w:t>"Failed to load new image. Please check the file path.")</w:t>
-      </w:r>
-    </w:p>
-    <w:p>
-      <w:pPr>
-        <w:rPr>
-          <w:b/>
-          <w:bCs/>
-        </w:rPr>
-      </w:pPr>
-      <w:r>
-        <w:rPr>
-          <w:b/>
-          <w:bCs/>
-        </w:rPr>
-        <w:t>Step 8: Identify Representative Images</w:t>
-      </w:r>
-    </w:p>
-    <w:p>
-      <w:r>
-        <w:t>We identify the most representative image in each cluster by finding the data point closest to the cluster center.</w:t>
-      </w:r>
-    </w:p>
-    <w:p>
-      <w:r>
-        <w:t># Identify the most representative image in each cluster</w:t>
-      </w:r>
-    </w:p>
-    <w:p>
+        <w:t>def</w:t>
+      </w:r>
+      <w:r>
+        <w:t> </w:t>
+      </w:r>
+      <w:proofErr w:type="spellStart"/>
       <w:r>
         <w:rPr>
           <w:i/>
           <w:iCs/>
         </w:rPr>
-        <w:t>def</w:t>
-      </w:r>
-      <w:r>
-        <w:t> </w:t>
-      </w:r>
-      <w:proofErr w:type="spellStart"/>
-      <w:r>
-        <w:rPr>
+        <w:t>find_representative_images</w:t>
+      </w:r>
+      <w:proofErr w:type="spellEnd"/>
+      <w:r>
+        <w:t>(</w:t>
+      </w:r>
+      <w:r>
+        <w:rPr>
+          <w:b/>
+          <w:bCs/>
           <w:i/>
           <w:iCs/>
         </w:rPr>
-        <w:t>find_representative_</w:t>
-      </w:r>
-      <w:proofErr w:type="gramStart"/>
-      <w:r>
-        <w:rPr>
+        <w:t>data,</w:t>
+      </w:r>
+      <w:r>
+        <w:t> </w:t>
+      </w:r>
+      <w:r>
+        <w:rPr>
+          <w:b/>
+          <w:bCs/>
           <w:i/>
           <w:iCs/>
         </w:rPr>
-        <w:t>images</w:t>
+        <w:t>labels</w:t>
+      </w:r>
+      <w:r>
+        <w:t>):</w:t>
+      </w:r>
+    </w:p>
+    <w:p>
+      <w:r>
+        <w:t>    </w:t>
+      </w:r>
+      <w:proofErr w:type="spellStart"/>
+      <w:r>
+        <w:t>representative_images</w:t>
       </w:r>
       <w:proofErr w:type="spellEnd"/>
       <w:r>
-        <w:t>(</w:t>
-      </w:r>
-      <w:proofErr w:type="gramEnd"/>
+        <w:t> = {}</w:t>
+      </w:r>
+    </w:p>
+    <w:p>
+      <w:r>
+        <w:t>    </w:t>
+      </w:r>
+      <w:r>
+        <w:rPr>
+          <w:b/>
+          <w:bCs/>
+        </w:rPr>
+        <w:t>for</w:t>
+      </w:r>
+      <w:r>
+        <w:t> label </w:t>
+      </w:r>
+      <w:r>
+        <w:rPr>
+          <w:b/>
+          <w:bCs/>
+        </w:rPr>
+        <w:t>in</w:t>
+      </w:r>
+      <w:r>
+        <w:t> set(labels)</w:t>
+      </w:r>
       <w:r>
         <w:rPr>
           <w:b/>
@@ -7198,10 +7016,23 @@
           <w:i/>
           <w:iCs/>
         </w:rPr>
-        <w:t>data,</w:t>
-      </w:r>
-      <w:r>
-        <w:t> </w:t>
+        <w:t>:</w:t>
+      </w:r>
+    </w:p>
+    <w:p>
+      <w:r>
+        <w:lastRenderedPageBreak/>
+        <w:t>        </w:t>
+      </w:r>
+      <w:r>
+        <w:rPr>
+          <w:b/>
+          <w:bCs/>
+        </w:rPr>
+        <w:t>if</w:t>
+      </w:r>
+      <w:r>
+        <w:t> label == -1</w:t>
       </w:r>
       <w:r>
         <w:rPr>
@@ -7210,48 +7041,52 @@
           <w:i/>
           <w:iCs/>
         </w:rPr>
-        <w:t>labels</w:t>
-      </w:r>
-      <w:r>
-        <w:t>):</w:t>
-      </w:r>
-    </w:p>
-    <w:p>
-      <w:r>
-        <w:t>    </w:t>
+        <w:t>:</w:t>
+      </w:r>
+    </w:p>
+    <w:p>
+      <w:r>
+        <w:t>            </w:t>
+      </w:r>
+      <w:r>
+        <w:rPr>
+          <w:b/>
+          <w:bCs/>
+        </w:rPr>
+        <w:t>continue</w:t>
+      </w:r>
+      <w:r>
+        <w:t>  # Skip noise points</w:t>
+      </w:r>
+    </w:p>
+    <w:p>
+      <w:r>
+        <w:t>        </w:t>
       </w:r>
       <w:proofErr w:type="spellStart"/>
       <w:r>
-        <w:t>representative_images</w:t>
+        <w:t>cluster_data</w:t>
       </w:r>
       <w:proofErr w:type="spellEnd"/>
       <w:r>
-        <w:t> = {}</w:t>
-      </w:r>
-    </w:p>
-    <w:p>
-      <w:r>
-        <w:t>    </w:t>
-      </w:r>
-      <w:r>
-        <w:rPr>
-          <w:b/>
-          <w:bCs/>
-        </w:rPr>
-        <w:t>for</w:t>
-      </w:r>
-      <w:r>
-        <w:t> label </w:t>
-      </w:r>
-      <w:r>
-        <w:rPr>
-          <w:b/>
-          <w:bCs/>
-        </w:rPr>
-        <w:t>in</w:t>
-      </w:r>
-      <w:r>
-        <w:t> set(labels)</w:t>
+        <w:t> = data[labels == label]</w:t>
+      </w:r>
+    </w:p>
+    <w:p>
+      <w:r>
+        <w:t>        </w:t>
+      </w:r>
+      <w:proofErr w:type="spellStart"/>
+      <w:r>
+        <w:t>cluster_center</w:t>
+      </w:r>
+      <w:proofErr w:type="spellEnd"/>
+      <w:r>
+        <w:t> = </w:t>
+      </w:r>
+      <w:proofErr w:type="spellStart"/>
+      <w:r>
+        <w:t>cluster_data</w:t>
       </w:r>
       <w:r>
         <w:rPr>
@@ -7260,23 +7095,14 @@
           <w:i/>
           <w:iCs/>
         </w:rPr>
-        <w:t>:</w:t>
-      </w:r>
-    </w:p>
-    <w:p>
-      <w:r>
-        <w:lastRenderedPageBreak/>
-        <w:t>        </w:t>
-      </w:r>
-      <w:r>
-        <w:rPr>
-          <w:b/>
-          <w:bCs/>
-        </w:rPr>
-        <w:t>if</w:t>
-      </w:r>
-      <w:r>
-        <w:t> label == -1</w:t>
+        <w:t>.</w:t>
+      </w:r>
+      <w:r>
+        <w:t>mean</w:t>
+      </w:r>
+      <w:proofErr w:type="spellEnd"/>
+      <w:r>
+        <w:t>(</w:t>
       </w:r>
       <w:r>
         <w:rPr>
@@ -7285,69 +7111,15 @@
           <w:i/>
           <w:iCs/>
         </w:rPr>
-        <w:t>:</w:t>
-      </w:r>
-    </w:p>
-    <w:p>
-      <w:r>
-        <w:t>            </w:t>
-      </w:r>
-      <w:proofErr w:type="gramStart"/>
-      <w:r>
-        <w:rPr>
-          <w:b/>
-          <w:bCs/>
-        </w:rPr>
-        <w:t>continue</w:t>
-      </w:r>
-      <w:r>
-        <w:t>  #</w:t>
-      </w:r>
-      <w:proofErr w:type="gramEnd"/>
-      <w:r>
-        <w:t> Skip noise points</w:t>
-      </w:r>
-    </w:p>
-    <w:p>
-      <w:r>
-        <w:t>        </w:t>
-      </w:r>
-      <w:proofErr w:type="spellStart"/>
-      <w:r>
-        <w:t>cluster_data</w:t>
-      </w:r>
-      <w:proofErr w:type="spellEnd"/>
-      <w:r>
-        <w:t> = </w:t>
-      </w:r>
-      <w:proofErr w:type="gramStart"/>
-      <w:r>
-        <w:t>data[</w:t>
-      </w:r>
-      <w:proofErr w:type="gramEnd"/>
-      <w:r>
-        <w:t>labels == label]</w:t>
-      </w:r>
-    </w:p>
-    <w:p>
-      <w:r>
-        <w:t>        </w:t>
-      </w:r>
-      <w:proofErr w:type="spellStart"/>
-      <w:r>
-        <w:t>cluster_center</w:t>
-      </w:r>
-      <w:proofErr w:type="spellEnd"/>
-      <w:r>
-        <w:t> = </w:t>
-      </w:r>
-      <w:proofErr w:type="spellStart"/>
-      <w:r>
-        <w:t>cluster_</w:t>
-      </w:r>
-      <w:proofErr w:type="gramStart"/>
-      <w:r>
-        <w:t>data</w:t>
+        <w:t>axis</w:t>
+      </w:r>
+      <w:r>
+        <w:t>=0)</w:t>
+      </w:r>
+    </w:p>
+    <w:p>
+      <w:r>
+        <w:t>        distances = np</w:t>
       </w:r>
       <w:r>
         <w:rPr>
@@ -7359,12 +7131,7 @@
         <w:t>.</w:t>
       </w:r>
       <w:r>
-        <w:t>mean</w:t>
-      </w:r>
-      <w:proofErr w:type="spellEnd"/>
-      <w:proofErr w:type="gramEnd"/>
-      <w:r>
-        <w:t>(</w:t>
+        <w:t>linalg</w:t>
       </w:r>
       <w:r>
         <w:rPr>
@@ -7373,19 +7140,10 @@
           <w:i/>
           <w:iCs/>
         </w:rPr>
-        <w:t>axis</w:t>
-      </w:r>
-      <w:r>
-        <w:t>=0)</w:t>
-      </w:r>
-    </w:p>
-    <w:p>
-      <w:r>
-        <w:t>        distances = </w:t>
-      </w:r>
-      <w:proofErr w:type="gramStart"/>
-      <w:r>
-        <w:t>np</w:t>
+        <w:t>.</w:t>
+      </w:r>
+      <w:r>
+        <w:t>norm(cluster_data - cluster_center</w:t>
       </w:r>
       <w:r>
         <w:rPr>
@@ -7394,12 +7152,11 @@
           <w:i/>
           <w:iCs/>
         </w:rPr>
-        <w:t>.</w:t>
-      </w:r>
-      <w:r>
-        <w:t>linalg</w:t>
-      </w:r>
-      <w:proofErr w:type="gramEnd"/>
+        <w:t>,</w:t>
+      </w:r>
+      <w:r>
+        <w:t> </w:t>
+      </w:r>
       <w:r>
         <w:rPr>
           <w:b/>
@@ -7407,10 +7164,27 @@
           <w:i/>
           <w:iCs/>
         </w:rPr>
-        <w:t>.</w:t>
-      </w:r>
-      <w:r>
-        <w:t>norm(cluster_data - cluster_center</w:t>
+        <w:t>axis</w:t>
+      </w:r>
+      <w:r>
+        <w:t>=1)</w:t>
+      </w:r>
+    </w:p>
+    <w:p>
+      <w:r>
+        <w:t>        </w:t>
+      </w:r>
+      <w:proofErr w:type="spellStart"/>
+      <w:r>
+        <w:t>representative_image_index</w:t>
+      </w:r>
+      <w:proofErr w:type="spellEnd"/>
+      <w:r>
+        <w:t> = </w:t>
+      </w:r>
+      <w:proofErr w:type="spellStart"/>
+      <w:r>
+        <w:t>np</w:t>
       </w:r>
       <w:r>
         <w:rPr>
@@ -7419,10 +7193,44 @@
           <w:i/>
           <w:iCs/>
         </w:rPr>
-        <w:t>,</w:t>
+        <w:t>.</w:t>
+      </w:r>
+      <w:r>
+        <w:t>argmin</w:t>
+      </w:r>
+      <w:proofErr w:type="spellEnd"/>
+      <w:r>
+        <w:t>(distances)</w:t>
+      </w:r>
+    </w:p>
+    <w:p>
+      <w:r>
+        <w:t>        representative_images[label] = representative_image_index</w:t>
+      </w:r>
+    </w:p>
+    <w:p>
+      <w:r>
+        <w:t>    </w:t>
+      </w:r>
+      <w:r>
+        <w:rPr>
+          <w:b/>
+          <w:bCs/>
+        </w:rPr>
+        <w:t>return</w:t>
       </w:r>
       <w:r>
         <w:t> </w:t>
+      </w:r>
+      <w:proofErr w:type="spellStart"/>
+      <w:r>
+        <w:t>representative_images</w:t>
+      </w:r>
+      <w:proofErr w:type="spellEnd"/>
+    </w:p>
+    <w:p>
+      <w:r>
+        <w:t>representative_images = find_representative_images(pca_images</w:t>
       </w:r>
       <w:r>
         <w:rPr>
@@ -7431,116 +7239,26 @@
           <w:i/>
           <w:iCs/>
         </w:rPr>
-        <w:t>axis</w:t>
-      </w:r>
-      <w:r>
-        <w:t>=1)</w:t>
-      </w:r>
-    </w:p>
-    <w:p>
-      <w:r>
-        <w:t>        </w:t>
-      </w:r>
-      <w:proofErr w:type="spellStart"/>
-      <w:r>
-        <w:t>representative_image_index</w:t>
-      </w:r>
-      <w:proofErr w:type="spellEnd"/>
-      <w:r>
-        <w:t> = </w:t>
-      </w:r>
-      <w:proofErr w:type="spellStart"/>
-      <w:proofErr w:type="gramStart"/>
-      <w:r>
-        <w:t>np</w:t>
-      </w:r>
-      <w:r>
-        <w:rPr>
-          <w:b/>
-          <w:bCs/>
-          <w:i/>
-          <w:iCs/>
-        </w:rPr>
-        <w:t>.</w:t>
-      </w:r>
-      <w:r>
-        <w:t>argmin</w:t>
-      </w:r>
-      <w:proofErr w:type="spellEnd"/>
-      <w:proofErr w:type="gramEnd"/>
-      <w:r>
-        <w:t>(distances)</w:t>
-      </w:r>
-    </w:p>
-    <w:p>
-      <w:r>
-        <w:t>        representative_images[label] = representative_image_index</w:t>
-      </w:r>
-    </w:p>
-    <w:p>
-      <w:r>
-        <w:t>    </w:t>
-      </w:r>
-      <w:r>
-        <w:rPr>
-          <w:b/>
-          <w:bCs/>
-        </w:rPr>
-        <w:t>return</w:t>
-      </w:r>
-      <w:r>
-        <w:t> </w:t>
-      </w:r>
-      <w:proofErr w:type="spellStart"/>
+        <w:t>,</w:t>
+      </w:r>
+      <w:r>
+        <w:t> cluster_labels)</w:t>
+      </w:r>
+    </w:p>
+    <w:p>
+      <w:r>
+        <w:t>print(f'Representative images for each cluster: </w:t>
+      </w:r>
+      <w:r>
+        <w:rPr>
+          <w:b/>
+          <w:bCs/>
+        </w:rPr>
+        <w:t>{</w:t>
+      </w:r>
       <w:r>
         <w:t>representative_images</w:t>
       </w:r>
-      <w:proofErr w:type="spellEnd"/>
-    </w:p>
-    <w:p>
-      <w:r>
-        <w:t>representative_images = find_representative_</w:t>
-      </w:r>
-      <w:proofErr w:type="gramStart"/>
-      <w:r>
-        <w:t>images(</w:t>
-      </w:r>
-      <w:proofErr w:type="gramEnd"/>
-      <w:r>
-        <w:t>pca_images</w:t>
-      </w:r>
-      <w:r>
-        <w:rPr>
-          <w:b/>
-          <w:bCs/>
-          <w:i/>
-          <w:iCs/>
-        </w:rPr>
-        <w:t>,</w:t>
-      </w:r>
-      <w:r>
-        <w:t> cluster_labels)</w:t>
-      </w:r>
-    </w:p>
-    <w:p>
-      <w:proofErr w:type="gramStart"/>
-      <w:r>
-        <w:t>print(</w:t>
-      </w:r>
-      <w:proofErr w:type="gramEnd"/>
-      <w:r>
-        <w:t>f'Representative images for each cluster: </w:t>
-      </w:r>
-      <w:r>
-        <w:rPr>
-          <w:b/>
-          <w:bCs/>
-        </w:rPr>
-        <w:t>{</w:t>
-      </w:r>
-      <w:r>
-        <w:t>representative_images</w:t>
-      </w:r>
       <w:r>
         <w:rPr>
           <w:b/>
@@ -7556,11 +7274,11 @@
       <w:pPr>
         <w:pStyle w:val="Heading1"/>
       </w:pPr>
-      <w:bookmarkStart w:id="30" w:name="_Toc186278928"/>
+      <w:bookmarkStart w:id="26" w:name="_Toc186278928"/>
       <w:r>
         <w:t>4. Conclusion</w:t>
       </w:r>
-      <w:bookmarkEnd w:id="30"/>
+      <w:bookmarkEnd w:id="26"/>
     </w:p>
     <w:p>
       <w:r>
@@ -7571,11 +7289,11 @@
       <w:pPr>
         <w:pStyle w:val="Heading1"/>
       </w:pPr>
-      <w:bookmarkStart w:id="31" w:name="_Toc186278929"/>
+      <w:bookmarkStart w:id="27" w:name="_Toc186278929"/>
       <w:r>
         <w:t>5. References</w:t>
       </w:r>
-      <w:bookmarkEnd w:id="31"/>
+      <w:bookmarkEnd w:id="27"/>
     </w:p>
     <w:p>
       <w:pPr>
@@ -7584,7 +7302,7 @@
           <w:numId w:val="3"/>
         </w:numPr>
       </w:pPr>
-      <w:hyperlink r:id="rId30" w:history="1">
+      <w:hyperlink r:id="rId31" w:history="1">
         <w:r>
           <w:rPr>
             <w:rStyle w:val="Hyperlink"/>
@@ -7600,7 +7318,7 @@
           <w:numId w:val="3"/>
         </w:numPr>
       </w:pPr>
-      <w:hyperlink r:id="rId31" w:history="1">
+      <w:hyperlink r:id="rId32" w:history="1">
         <w:r>
           <w:rPr>
             <w:rStyle w:val="Hyperlink"/>
@@ -7616,7 +7334,7 @@
           <w:numId w:val="3"/>
         </w:numPr>
       </w:pPr>
-      <w:hyperlink r:id="rId32" w:history="1">
+      <w:hyperlink r:id="rId33" w:history="1">
         <w:r>
           <w:rPr>
             <w:rStyle w:val="Hyperlink"/>
@@ -7631,11 +7349,11 @@
         <w:pStyle w:val="Heading1"/>
         <w:jc w:val="center"/>
       </w:pPr>
-      <w:bookmarkStart w:id="32" w:name="_Toc186278930"/>
+      <w:bookmarkStart w:id="28" w:name="_Toc186278930"/>
       <w:r>
         <w:t>List of Figures</w:t>
       </w:r>
-      <w:bookmarkEnd w:id="32"/>
+      <w:bookmarkEnd w:id="28"/>
     </w:p>
     <w:p>
       <w:pPr>
@@ -11613,6 +11331,7 @@
   <w:style w:type="character" w:default="1" w:styleId="DefaultParagraphFont">
     <w:name w:val="Default Paragraph Font"/>
     <w:uiPriority w:val="1"/>
+    <w:semiHidden/>
     <w:unhideWhenUsed/>
   </w:style>
   <w:style w:type="table" w:default="1" w:styleId="TableNormal">

</xml_diff>